<commit_message>
trying to sole the groupby() issue
</commit_message>
<xml_diff>
--- a/draft documentation/ZeroW_client_on-boarding_process.docx
+++ b/draft documentation/ZeroW_client_on-boarding_process.docx
@@ -54,10 +54,7 @@
         <w:t xml:space="preserve">: </w:t>
       </w:r>
       <w:r>
-        <w:rPr>
-          <w:color w:val="C9211E"/>
-        </w:rPr>
-        <w:t>PRC-XXX</w:t>
+        <w:t>SAL-PRO-001</w:t>
       </w:r>
     </w:p>
     <w:p>
@@ -620,15 +617,6 @@
     </w:p>
     <w:p>
       <w:pPr>
-        <w:spacing w:line="276" w:lineRule="auto"/>
-        <w:rPr>
-          <w:b/>
-          <w:bCs/>
-        </w:rPr>
-      </w:pPr>
-    </w:p>
-    <w:p>
-      <w:pPr>
         <w:numPr>
           <w:ilvl w:val="1"/>
           <w:numId w:val="8"/>
@@ -648,6 +636,154 @@
           <w:sz w:val="28"/>
           <w:szCs w:val="28"/>
         </w:rPr>
+        <w:t>Process flow chart</w:t>
+      </w:r>
+    </w:p>
+    <w:p>
+      <w:pPr>
+        <w:spacing w:line="276" w:lineRule="auto"/>
+        <w:jc w:val="center"/>
+        <w:rPr>
+          <w:b/>
+          <w:bCs/>
+          <w:sz w:val="32"/>
+          <w:szCs w:val="32"/>
+        </w:rPr>
+      </w:pPr>
+      <w:r>
+        <w:rPr>
+          <w:b/>
+          <w:bCs/>
+          <w:noProof/>
+          <w:sz w:val="32"/>
+          <w:szCs w:val="32"/>
+        </w:rPr>
+        <w:drawing>
+          <wp:inline distT="0" distB="0" distL="0" distR="0" wp14:anchorId="29EA72F9" wp14:editId="09C521AD">
+            <wp:extent cx="3302000" cy="6159500"/>
+            <wp:effectExtent l="0" t="0" r="0" b="0"/>
+            <wp:docPr id="709656332" name="Picture 4" descr="A diagram of a company&#10;&#10;Description automatically generated"/>
+            <wp:cNvGraphicFramePr>
+              <a:graphicFrameLocks xmlns:a="http://schemas.openxmlformats.org/drawingml/2006/main" noChangeAspect="1"/>
+            </wp:cNvGraphicFramePr>
+            <a:graphic xmlns:a="http://schemas.openxmlformats.org/drawingml/2006/main">
+              <a:graphicData uri="http://schemas.openxmlformats.org/drawingml/2006/picture">
+                <pic:pic xmlns:pic="http://schemas.openxmlformats.org/drawingml/2006/picture">
+                  <pic:nvPicPr>
+                    <pic:cNvPr id="709656332" name="Picture 4" descr="A diagram of a company&#10;&#10;Description automatically generated"/>
+                    <pic:cNvPicPr/>
+                  </pic:nvPicPr>
+                  <pic:blipFill>
+                    <a:blip r:embed="rId7">
+                      <a:extLst>
+                        <a:ext uri="{28A0092B-C50C-407E-A947-70E740481C1C}">
+                          <a14:useLocalDpi xmlns:a14="http://schemas.microsoft.com/office/drawing/2010/main" val="0"/>
+                        </a:ext>
+                      </a:extLst>
+                    </a:blip>
+                    <a:stretch>
+                      <a:fillRect/>
+                    </a:stretch>
+                  </pic:blipFill>
+                  <pic:spPr>
+                    <a:xfrm>
+                      <a:off x="0" y="0"/>
+                      <a:ext cx="3302000" cy="6159500"/>
+                    </a:xfrm>
+                    <a:prstGeom prst="rect">
+                      <a:avLst/>
+                    </a:prstGeom>
+                  </pic:spPr>
+                </pic:pic>
+              </a:graphicData>
+            </a:graphic>
+          </wp:inline>
+        </w:drawing>
+      </w:r>
+    </w:p>
+    <w:p>
+      <w:pPr>
+        <w:pStyle w:val="ListParagraph"/>
+        <w:numPr>
+          <w:ilvl w:val="0"/>
+          <w:numId w:val="64"/>
+        </w:numPr>
+        <w:spacing w:line="276" w:lineRule="auto"/>
+      </w:pPr>
+      <w:r>
+        <w:t xml:space="preserve">Steps 5.1 – 5.6 are pre-sale, </w:t>
+      </w:r>
+      <w:proofErr w:type="spellStart"/>
+      <w:r>
+        <w:t>i.</w:t>
+      </w:r>
+      <w:r>
+        <w:t>e</w:t>
+      </w:r>
+      <w:proofErr w:type="spellEnd"/>
+      <w:r>
+        <w:t xml:space="preserve"> occur before the new client signs on</w:t>
+      </w:r>
+      <w:r>
+        <w:t xml:space="preserve">. </w:t>
+      </w:r>
+    </w:p>
+    <w:p>
+      <w:pPr>
+        <w:pStyle w:val="ListParagraph"/>
+        <w:numPr>
+          <w:ilvl w:val="0"/>
+          <w:numId w:val="64"/>
+        </w:numPr>
+        <w:spacing w:line="276" w:lineRule="auto"/>
+      </w:pPr>
+      <w:r>
+        <w:lastRenderedPageBreak/>
+        <w:t xml:space="preserve">Steps 5.7 </w:t>
+      </w:r>
+      <w:r>
+        <w:t>–</w:t>
+      </w:r>
+      <w:r>
+        <w:t xml:space="preserve"> </w:t>
+      </w:r>
+      <w:r>
+        <w:t>5.9 refer to the first 90 days after sign-on</w:t>
+      </w:r>
+      <w:r>
+        <w:t>, also referred to as hyper-care</w:t>
+      </w:r>
+    </w:p>
+    <w:p>
+      <w:pPr>
+        <w:spacing w:line="276" w:lineRule="auto"/>
+        <w:rPr>
+          <w:b/>
+          <w:bCs/>
+        </w:rPr>
+      </w:pPr>
+    </w:p>
+    <w:p>
+      <w:pPr>
+        <w:numPr>
+          <w:ilvl w:val="1"/>
+          <w:numId w:val="8"/>
+        </w:numPr>
+        <w:spacing w:line="276" w:lineRule="auto"/>
+        <w:rPr>
+          <w:b/>
+          <w:bCs/>
+          <w:sz w:val="28"/>
+          <w:szCs w:val="28"/>
+        </w:rPr>
+      </w:pPr>
+      <w:r>
+        <w:rPr>
+          <w:b/>
+          <w:bCs/>
+          <w:sz w:val="28"/>
+          <w:szCs w:val="28"/>
+        </w:rPr>
         <w:t>Initial Greeting</w:t>
       </w:r>
     </w:p>
@@ -941,7 +1077,6 @@
         <w:spacing w:line="276" w:lineRule="auto"/>
       </w:pPr>
       <w:r>
-        <w:lastRenderedPageBreak/>
         <w:t>Example: "Excuse me for a moment, I need to greet a new visitor. I'll be right back."</w:t>
       </w:r>
     </w:p>
@@ -1029,6 +1164,20 @@
     </w:p>
     <w:p>
       <w:pPr>
+        <w:numPr>
+          <w:ilvl w:val="3"/>
+          <w:numId w:val="17"/>
+        </w:numPr>
+        <w:suppressAutoHyphens w:val="0"/>
+        <w:spacing w:line="276" w:lineRule="auto"/>
+      </w:pPr>
+      <w:r>
+        <w:lastRenderedPageBreak/>
+        <w:t>Ensure that you prioritise contacting the Prospective Client.</w:t>
+      </w:r>
+    </w:p>
+    <w:p>
+      <w:pPr>
         <w:spacing w:line="276" w:lineRule="auto"/>
       </w:pPr>
     </w:p>
@@ -1427,7 +1576,6 @@
         <w:spacing w:line="276" w:lineRule="auto"/>
       </w:pPr>
       <w:r>
-        <w:lastRenderedPageBreak/>
         <w:t>Example: "So you mentioned you want to lose weight and gain strength. Is that correct?"</w:t>
       </w:r>
     </w:p>
@@ -1892,7 +2040,6 @@
           <w:sz w:val="28"/>
           <w:szCs w:val="28"/>
         </w:rPr>
-        <w:lastRenderedPageBreak/>
         <w:t>Post-Sale Follow-Up</w:t>
       </w:r>
     </w:p>
@@ -1955,7 +2102,14 @@
         <w:spacing w:line="276" w:lineRule="auto"/>
       </w:pPr>
       <w:r>
-        <w:t xml:space="preserve">Example: "Congratulations on joining </w:t>
+        <w:rPr>
+          <w:b/>
+          <w:bCs/>
+        </w:rPr>
+        <w:t>Example</w:t>
+      </w:r>
+      <w:r>
+        <w:t xml:space="preserve">: "Congratulations on joining </w:t>
       </w:r>
       <w:proofErr w:type="spellStart"/>
       <w:r>
@@ -1964,6 +2118,72 @@
       <w:proofErr w:type="spellEnd"/>
       <w:r>
         <w:t>! You’ve made a great decision for your fitness journey."</w:t>
+      </w:r>
+    </w:p>
+    <w:p>
+      <w:pPr>
+        <w:numPr>
+          <w:ilvl w:val="3"/>
+          <w:numId w:val="39"/>
+        </w:numPr>
+        <w:suppressAutoHyphens w:val="0"/>
+        <w:spacing w:line="276" w:lineRule="auto"/>
+      </w:pPr>
+      <w:sdt>
+        <w:sdtPr>
+          <w:tag w:val="goog_rdk_3"/>
+          <w:id w:val="25765364"/>
+        </w:sdtPr>
+        <w:sdtContent>
+          <w:r>
+            <w:t xml:space="preserve">Once membership is set up send an email to the new member with confirmation of details discussed and gym specific information </w:t>
+          </w:r>
+          <w:proofErr w:type="spellStart"/>
+          <w:r>
+            <w:t>ie</w:t>
+          </w:r>
+          <w:proofErr w:type="spellEnd"/>
+          <w:r>
+            <w:t xml:space="preserve"> door code.</w:t>
+          </w:r>
+        </w:sdtContent>
+      </w:sdt>
+      <w:sdt>
+        <w:sdtPr>
+          <w:tag w:val="goog_rdk_4"/>
+          <w:id w:val="1557204955"/>
+          <w:showingPlcHdr/>
+        </w:sdtPr>
+        <w:sdtContent>
+          <w:r>
+            <w:t xml:space="preserve">     </w:t>
+          </w:r>
+        </w:sdtContent>
+      </w:sdt>
+    </w:p>
+    <w:p>
+      <w:pPr>
+        <w:numPr>
+          <w:ilvl w:val="3"/>
+          <w:numId w:val="39"/>
+        </w:numPr>
+        <w:spacing w:line="276" w:lineRule="auto"/>
+      </w:pPr>
+      <w:r>
+        <w:lastRenderedPageBreak/>
+        <w:t xml:space="preserve">Refer to </w:t>
+      </w:r>
+      <w:r>
+        <w:rPr>
+          <w:color w:val="FF0000"/>
+        </w:rPr>
+        <w:t>T</w:t>
+      </w:r>
+      <w:r>
+        <w:rPr>
+          <w:color w:val="FF0000"/>
+        </w:rPr>
+        <w:t>emplate-XXX</w:t>
       </w:r>
     </w:p>
     <w:p>
@@ -2021,7 +2241,14 @@
         <w:spacing w:line="276" w:lineRule="auto"/>
       </w:pPr>
       <w:r>
-        <w:t>Example: "Good morning, [Client’s Name]. Just a reminder, you’ve made a great decision for your training. We’re excited to have you on board!"</w:t>
+        <w:rPr>
+          <w:b/>
+          <w:bCs/>
+        </w:rPr>
+        <w:t>Example</w:t>
+      </w:r>
+      <w:r>
+        <w:t>: "Good morning, [Client’s Name]. Just a reminder, you’ve made a great decision for your training. We’re excited to have you on board!"</w:t>
       </w:r>
     </w:p>
     <w:p>
@@ -2100,7 +2327,29 @@
         <w:spacing w:line="276" w:lineRule="auto"/>
       </w:pPr>
       <w:r>
-        <w:t>Develop a customised on-boarding plan based on the client’s goals.</w:t>
+        <w:t xml:space="preserve">Develop </w:t>
+      </w:r>
+      <w:proofErr w:type="spellStart"/>
+      <w:r>
+        <w:t>a</w:t>
+      </w:r>
+      <w:proofErr w:type="spellEnd"/>
+      <w:r>
+        <w:t xml:space="preserve"> </w:t>
+      </w:r>
+      <w:proofErr w:type="spellStart"/>
+      <w:r>
+        <w:t>on</w:t>
+      </w:r>
+      <w:proofErr w:type="spellEnd"/>
+      <w:r>
+        <w:t>-boarding plan based on the client’s goals</w:t>
+      </w:r>
+      <w:r>
+        <w:t xml:space="preserve"> and their membership tier</w:t>
+      </w:r>
+      <w:r>
+        <w:t>.</w:t>
       </w:r>
     </w:p>
     <w:p>
@@ -2112,7 +2361,66 @@
         <w:spacing w:line="276" w:lineRule="auto"/>
       </w:pPr>
       <w:r>
-        <w:t>Example: "Based on your goal to lose weight, here’s a tailored 90-day plan including training sessions, nutrition guidance, and check-ins.</w:t>
+        <w:t>Be conscious of the amount of time you invest in customisation for a customer based on membership tier.</w:t>
+      </w:r>
+    </w:p>
+    <w:p>
+      <w:pPr>
+        <w:numPr>
+          <w:ilvl w:val="3"/>
+          <w:numId w:val="43"/>
+        </w:numPr>
+        <w:spacing w:line="276" w:lineRule="auto"/>
+      </w:pPr>
+      <w:r>
+        <w:rPr>
+          <w:b/>
+          <w:bCs/>
+        </w:rPr>
+        <w:t>Example 1</w:t>
+      </w:r>
+      <w:r>
+        <w:t xml:space="preserve">: Standard membership, “Based on your goal to get stronger, here’s a training plan customised for your specific needs, based on one of the proven </w:t>
+      </w:r>
+      <w:proofErr w:type="spellStart"/>
+      <w:r>
+        <w:t>ZeroW</w:t>
+      </w:r>
+      <w:proofErr w:type="spellEnd"/>
+      <w:r>
+        <w:t xml:space="preserve"> templates”.</w:t>
+      </w:r>
+    </w:p>
+    <w:p>
+      <w:pPr>
+        <w:numPr>
+          <w:ilvl w:val="3"/>
+          <w:numId w:val="43"/>
+        </w:numPr>
+        <w:spacing w:line="276" w:lineRule="auto"/>
+      </w:pPr>
+      <w:r>
+        <w:rPr>
+          <w:b/>
+          <w:bCs/>
+        </w:rPr>
+        <w:t>Example</w:t>
+      </w:r>
+      <w:r>
+        <w:rPr>
+          <w:b/>
+          <w:bCs/>
+        </w:rPr>
+        <w:t xml:space="preserve"> 2</w:t>
+      </w:r>
+      <w:r>
+        <w:t>:</w:t>
+      </w:r>
+      <w:r>
+        <w:t xml:space="preserve"> Gold membership,</w:t>
+      </w:r>
+      <w:r>
+        <w:t xml:space="preserve"> "Based on your goal to lose weight, here’s a tailored 90-day plan including training sessions, nutrition guidance, and check-ins.</w:t>
       </w:r>
       <w:r>
         <w:t xml:space="preserve"> Let’s talk through it, and if you have any questions please let me know so I can answer them</w:t>
@@ -2176,7 +2484,62 @@
         <w:spacing w:line="276" w:lineRule="auto"/>
       </w:pPr>
       <w:r>
-        <w:t>Example: "We’ll have bi-weekly check-ins to track your progress and make any necessary adjustments.</w:t>
+        <w:t>In order to ensure that you consistently check in with your clients, use the calendar tool to schedule time for each client in hyper-care</w:t>
+      </w:r>
+      <w:r>
+        <w:t>,</w:t>
+      </w:r>
+      <w:r>
+        <w:t xml:space="preserve"> and</w:t>
+      </w:r>
+      <w:r>
+        <w:t xml:space="preserve"> set it to</w:t>
+      </w:r>
+      <w:r>
+        <w:t xml:space="preserve"> push reminders</w:t>
+      </w:r>
+      <w:r>
+        <w:t xml:space="preserve"> to your phone.</w:t>
+      </w:r>
+    </w:p>
+    <w:p>
+      <w:pPr>
+        <w:numPr>
+          <w:ilvl w:val="3"/>
+          <w:numId w:val="45"/>
+        </w:numPr>
+        <w:spacing w:line="276" w:lineRule="auto"/>
+      </w:pPr>
+      <w:r>
+        <w:t>Record the actions you took as well as other relevant information in the hyper-care spreadsheet (</w:t>
+      </w:r>
+      <w:r>
+        <w:rPr>
+          <w:color w:val="FF0000"/>
+        </w:rPr>
+        <w:t>form-xxx</w:t>
+      </w:r>
+      <w:r>
+        <w:t>)</w:t>
+      </w:r>
+    </w:p>
+    <w:p>
+      <w:pPr>
+        <w:numPr>
+          <w:ilvl w:val="3"/>
+          <w:numId w:val="45"/>
+        </w:numPr>
+        <w:spacing w:line="276" w:lineRule="auto"/>
+      </w:pPr>
+      <w:r>
+        <w:rPr>
+          <w:b/>
+          <w:bCs/>
+        </w:rPr>
+        <w:t>Example</w:t>
+      </w:r>
+      <w:r>
+        <w:t>: "We’ll have bi-weekly check-ins to track your progress and make any necessary adjustments.</w:t>
       </w:r>
       <w:r>
         <w:t xml:space="preserve"> What time and day suits you best?</w:t>
@@ -2207,6 +2570,208 @@
           <w:b/>
           <w:bCs/>
         </w:rPr>
+        <w:t>Week-specific actions</w:t>
+      </w:r>
+    </w:p>
+    <w:p>
+      <w:pPr>
+        <w:spacing w:line="276" w:lineRule="auto"/>
+        <w:rPr>
+          <w:b/>
+          <w:bCs/>
+        </w:rPr>
+      </w:pPr>
+    </w:p>
+    <w:p>
+      <w:pPr>
+        <w:pStyle w:val="ListParagraph"/>
+        <w:numPr>
+          <w:ilvl w:val="0"/>
+          <w:numId w:val="76"/>
+        </w:numPr>
+        <w:spacing w:line="276" w:lineRule="auto"/>
+      </w:pPr>
+      <w:r>
+        <w:rPr>
+          <w:b/>
+          <w:bCs/>
+        </w:rPr>
+        <w:t>Week 1</w:t>
+      </w:r>
+      <w:r>
+        <w:t>: gym tour, set up program, introduction to other members</w:t>
+      </w:r>
+    </w:p>
+    <w:p>
+      <w:pPr>
+        <w:pStyle w:val="ListParagraph"/>
+        <w:numPr>
+          <w:ilvl w:val="0"/>
+          <w:numId w:val="76"/>
+        </w:numPr>
+        <w:spacing w:line="276" w:lineRule="auto"/>
+      </w:pPr>
+      <w:r>
+        <w:rPr>
+          <w:b/>
+          <w:bCs/>
+        </w:rPr>
+        <w:t>Week 2</w:t>
+      </w:r>
+      <w:r>
+        <w:t>:</w:t>
+      </w:r>
+      <w:r>
+        <w:t xml:space="preserve"> </w:t>
+      </w:r>
+      <w:r>
+        <w:rPr>
+          <w:color w:val="FF0000"/>
+        </w:rPr>
+        <w:t>TBC</w:t>
+      </w:r>
+    </w:p>
+    <w:p>
+      <w:pPr>
+        <w:pStyle w:val="ListParagraph"/>
+        <w:numPr>
+          <w:ilvl w:val="0"/>
+          <w:numId w:val="76"/>
+        </w:numPr>
+        <w:spacing w:line="276" w:lineRule="auto"/>
+      </w:pPr>
+      <w:r>
+        <w:rPr>
+          <w:b/>
+          <w:bCs/>
+        </w:rPr>
+        <w:t>Week 3</w:t>
+      </w:r>
+      <w:r>
+        <w:t xml:space="preserve">: if you’re loving the gym, ask for a </w:t>
+      </w:r>
+      <w:r>
+        <w:t xml:space="preserve">5-star </w:t>
+      </w:r>
+      <w:r>
+        <w:t>google review</w:t>
+      </w:r>
+      <w:r>
+        <w:t xml:space="preserve">, and offer an </w:t>
+      </w:r>
+      <w:r>
+        <w:t>incentive</w:t>
+      </w:r>
+    </w:p>
+    <w:p>
+      <w:pPr>
+        <w:pStyle w:val="ListParagraph"/>
+        <w:numPr>
+          <w:ilvl w:val="0"/>
+          <w:numId w:val="76"/>
+        </w:numPr>
+        <w:spacing w:line="276" w:lineRule="auto"/>
+      </w:pPr>
+      <w:r>
+        <w:rPr>
+          <w:b/>
+          <w:bCs/>
+        </w:rPr>
+        <w:t>Week 4</w:t>
+      </w:r>
+      <w:r>
+        <w:t xml:space="preserve">: sales opportunity - upsell nutrition, coaching online, one on one coaching and other </w:t>
+      </w:r>
+      <w:proofErr w:type="spellStart"/>
+      <w:r>
+        <w:t>ZeroW</w:t>
+      </w:r>
+      <w:proofErr w:type="spellEnd"/>
+      <w:r>
+        <w:t xml:space="preserve"> product offerings</w:t>
+      </w:r>
+    </w:p>
+    <w:p>
+      <w:pPr>
+        <w:numPr>
+          <w:ilvl w:val="0"/>
+          <w:numId w:val="76"/>
+        </w:numPr>
+        <w:suppressAutoHyphens w:val="0"/>
+        <w:spacing w:line="276" w:lineRule="auto"/>
+      </w:pPr>
+      <w:r>
+        <w:t>W</w:t>
+      </w:r>
+      <w:r>
+        <w:t>eekly contact for the first month</w:t>
+      </w:r>
+    </w:p>
+    <w:p>
+      <w:pPr>
+        <w:numPr>
+          <w:ilvl w:val="0"/>
+          <w:numId w:val="76"/>
+        </w:numPr>
+        <w:suppressAutoHyphens w:val="0"/>
+        <w:spacing w:line="276" w:lineRule="auto"/>
+      </w:pPr>
+      <w:r>
+        <w:lastRenderedPageBreak/>
+        <w:t>Bi-weekly thereafter for month 2</w:t>
+      </w:r>
+    </w:p>
+    <w:p>
+      <w:pPr>
+        <w:numPr>
+          <w:ilvl w:val="0"/>
+          <w:numId w:val="76"/>
+        </w:numPr>
+        <w:suppressAutoHyphens w:val="0"/>
+        <w:spacing w:line="276" w:lineRule="auto"/>
+      </w:pPr>
+      <w:r>
+        <w:t>O</w:t>
+      </w:r>
+      <w:r>
+        <w:t>ne formal check-in for month 3</w:t>
+      </w:r>
+    </w:p>
+    <w:p>
+      <w:pPr>
+        <w:spacing w:line="276" w:lineRule="auto"/>
+        <w:rPr>
+          <w:b/>
+          <w:bCs/>
+        </w:rPr>
+      </w:pPr>
+    </w:p>
+    <w:p>
+      <w:pPr>
+        <w:spacing w:line="276" w:lineRule="auto"/>
+        <w:rPr>
+          <w:b/>
+          <w:bCs/>
+        </w:rPr>
+      </w:pPr>
+    </w:p>
+    <w:p>
+      <w:pPr>
+        <w:numPr>
+          <w:ilvl w:val="2"/>
+          <w:numId w:val="46"/>
+        </w:numPr>
+        <w:spacing w:line="276" w:lineRule="auto"/>
+        <w:rPr>
+          <w:b/>
+          <w:bCs/>
+        </w:rPr>
+      </w:pPr>
+      <w:r>
+        <w:rPr>
+          <w:b/>
+          <w:bCs/>
+        </w:rPr>
         <w:t>Community Integration:</w:t>
       </w:r>
     </w:p>
@@ -2231,7 +2796,14 @@
         <w:spacing w:line="276" w:lineRule="auto"/>
       </w:pPr>
       <w:r>
-        <w:t xml:space="preserve">Example: "We have a group </w:t>
+        <w:rPr>
+          <w:b/>
+          <w:bCs/>
+        </w:rPr>
+        <w:t>Example</w:t>
+      </w:r>
+      <w:r>
+        <w:t xml:space="preserve">: "We have a group </w:t>
       </w:r>
       <w:r>
         <w:t xml:space="preserve">deadlift </w:t>
@@ -2242,11 +2814,9 @@
       <w:r>
         <w:t xml:space="preserve">Friday </w:t>
       </w:r>
-      <w:proofErr w:type="spellStart"/>
-      <w:r>
-        <w:t>evenints</w:t>
-      </w:r>
-      <w:proofErr w:type="spellEnd"/>
+      <w:r>
+        <w:t>evenings</w:t>
+      </w:r>
       <w:r>
         <w:t>. It’s a great way to meet other members and stay motivated."</w:t>
       </w:r>
@@ -2306,19 +2876,103 @@
         <w:spacing w:line="276" w:lineRule="auto"/>
       </w:pPr>
       <w:r>
-        <w:t>Example: "We’d love to hear about your experience so far. How can we make your journey even better?"</w:t>
-      </w:r>
-    </w:p>
-    <w:p>
-      <w:pPr>
-        <w:spacing w:line="276" w:lineRule="auto"/>
+        <w:t>Record this feedback on the client feedback spreadsheet (</w:t>
+      </w:r>
+      <w:r>
+        <w:rPr>
+          <w:color w:val="FF0000"/>
+        </w:rPr>
+        <w:t>form-XXX</w:t>
+      </w:r>
+      <w:r>
+        <w:t>)</w:t>
+      </w:r>
+    </w:p>
+    <w:p>
+      <w:pPr>
+        <w:numPr>
+          <w:ilvl w:val="3"/>
+          <w:numId w:val="49"/>
+        </w:numPr>
+        <w:spacing w:line="276" w:lineRule="auto"/>
+      </w:pPr>
+      <w:r>
+        <w:rPr>
+          <w:b/>
+          <w:bCs/>
+        </w:rPr>
+        <w:t>Example</w:t>
+      </w:r>
+      <w:r>
+        <w:t>: "We’d love to hear about your experience so far. How can we make your journey even better?"</w:t>
+      </w:r>
+    </w:p>
+    <w:p>
+      <w:pPr>
+        <w:spacing w:line="276" w:lineRule="auto"/>
+        <w:rPr>
+          <w:b/>
+          <w:bCs/>
+        </w:rPr>
+      </w:pPr>
+    </w:p>
+    <w:p>
+      <w:pPr>
+        <w:spacing w:line="276" w:lineRule="auto"/>
+        <w:rPr>
+          <w:b/>
+          <w:bCs/>
+        </w:rPr>
+      </w:pPr>
+    </w:p>
+    <w:p>
+      <w:pPr>
+        <w:numPr>
+          <w:ilvl w:val="1"/>
+          <w:numId w:val="48"/>
+        </w:numPr>
+        <w:spacing w:line="276" w:lineRule="auto"/>
+        <w:rPr>
+          <w:b/>
+          <w:bCs/>
+        </w:rPr>
+      </w:pPr>
+      <w:r>
+        <w:rPr>
+          <w:b/>
+          <w:bCs/>
+        </w:rPr>
+        <w:t>Post Hyper</w:t>
+      </w:r>
+      <w:r>
+        <w:rPr>
+          <w:b/>
+          <w:bCs/>
+        </w:rPr>
+        <w:t>-</w:t>
+      </w:r>
+      <w:r>
+        <w:rPr>
+          <w:b/>
+          <w:bCs/>
+        </w:rPr>
+        <w:t>Care</w:t>
+      </w:r>
+    </w:p>
+    <w:p>
+      <w:pPr>
+        <w:spacing w:line="276" w:lineRule="auto"/>
+        <w:rPr>
+          <w:b/>
+          <w:bCs/>
+        </w:rPr>
       </w:pPr>
     </w:p>
     <w:p>
       <w:pPr>
         <w:numPr>
           <w:ilvl w:val="2"/>
-          <w:numId w:val="50"/>
+          <w:numId w:val="70"/>
         </w:numPr>
         <w:spacing w:line="276" w:lineRule="auto"/>
         <w:rPr>
@@ -2347,12 +3001,11 @@
       <w:pPr>
         <w:numPr>
           <w:ilvl w:val="3"/>
-          <w:numId w:val="51"/>
+          <w:numId w:val="72"/>
         </w:numPr>
         <w:spacing w:line="276" w:lineRule="auto"/>
       </w:pPr>
       <w:r>
-        <w:lastRenderedPageBreak/>
         <w:t>Provide ongoing support and encouragement to keep the client engaged and motivated.</w:t>
       </w:r>
     </w:p>
@@ -2360,17 +3013,171 @@
       <w:pPr>
         <w:numPr>
           <w:ilvl w:val="3"/>
-          <w:numId w:val="51"/>
+          <w:numId w:val="72"/>
         </w:numPr>
         <w:spacing w:line="276" w:lineRule="auto"/>
       </w:pPr>
       <w:r>
-        <w:t>Example: "You’re doing great! Keep pushing towards your goals, and remember, we’re here to support you every step of the way."</w:t>
-      </w:r>
-    </w:p>
-    <w:p>
-      <w:pPr>
-        <w:spacing w:line="276" w:lineRule="auto"/>
+        <w:rPr>
+          <w:b/>
+          <w:bCs/>
+        </w:rPr>
+        <w:t>Example</w:t>
+      </w:r>
+      <w:r>
+        <w:t>: "You’re doing great! Keep pushing towards your goals, and remember, we’re here to support you every step of the way."</w:t>
+      </w:r>
+    </w:p>
+    <w:p>
+      <w:pPr>
+        <w:spacing w:line="276" w:lineRule="auto"/>
+        <w:rPr>
+          <w:b/>
+          <w:bCs/>
+        </w:rPr>
+      </w:pPr>
+    </w:p>
+    <w:p>
+      <w:pPr>
+        <w:spacing w:line="276" w:lineRule="auto"/>
+        <w:rPr>
+          <w:b/>
+          <w:bCs/>
+        </w:rPr>
+      </w:pPr>
+    </w:p>
+    <w:p>
+      <w:pPr>
+        <w:numPr>
+          <w:ilvl w:val="2"/>
+          <w:numId w:val="70"/>
+        </w:numPr>
+        <w:spacing w:line="276" w:lineRule="auto"/>
+        <w:rPr>
+          <w:b/>
+          <w:bCs/>
+        </w:rPr>
+      </w:pPr>
+      <w:r>
+        <w:rPr>
+          <w:b/>
+          <w:bCs/>
+        </w:rPr>
+        <w:t>Up-selling</w:t>
+      </w:r>
+    </w:p>
+    <w:p>
+      <w:pPr>
+        <w:spacing w:line="276" w:lineRule="auto"/>
+        <w:rPr>
+          <w:b/>
+          <w:bCs/>
+        </w:rPr>
+      </w:pPr>
+    </w:p>
+    <w:p>
+      <w:pPr>
+        <w:pStyle w:val="ListParagraph"/>
+        <w:numPr>
+          <w:ilvl w:val="0"/>
+          <w:numId w:val="74"/>
+        </w:numPr>
+        <w:spacing w:line="276" w:lineRule="auto"/>
+      </w:pPr>
+      <w:r>
+        <w:t>Once a client is on-boarded, review their progress over their first 3 months of training. Understand and explain the progress they’ve made towards achieving their original goal.</w:t>
+      </w:r>
+    </w:p>
+    <w:p>
+      <w:pPr>
+        <w:pStyle w:val="ListParagraph"/>
+        <w:numPr>
+          <w:ilvl w:val="0"/>
+          <w:numId w:val="74"/>
+        </w:numPr>
+        <w:spacing w:line="276" w:lineRule="auto"/>
+      </w:pPr>
+      <w:r>
+        <w:t xml:space="preserve">Discuss how the client’s goals may have evolved or changed, and how </w:t>
+      </w:r>
+      <w:proofErr w:type="spellStart"/>
+      <w:r>
+        <w:t>ZeroW’s</w:t>
+      </w:r>
+      <w:proofErr w:type="spellEnd"/>
+      <w:r>
+        <w:t xml:space="preserve"> more premium offerings might suit their needs.</w:t>
+      </w:r>
+    </w:p>
+    <w:p>
+      <w:pPr>
+        <w:pStyle w:val="ListParagraph"/>
+        <w:numPr>
+          <w:ilvl w:val="0"/>
+          <w:numId w:val="74"/>
+        </w:numPr>
+        <w:spacing w:line="276" w:lineRule="auto"/>
+      </w:pPr>
+      <w:r>
+        <w:rPr>
+          <w:b/>
+          <w:bCs/>
+        </w:rPr>
+        <w:t>Example 1</w:t>
+      </w:r>
+      <w:r>
+        <w:t xml:space="preserve">: “you’ve made great progress towards achieving hour weight loss goals since you joined </w:t>
+      </w:r>
+      <w:proofErr w:type="spellStart"/>
+      <w:r>
+        <w:t>ZeroW</w:t>
+      </w:r>
+      <w:proofErr w:type="spellEnd"/>
+      <w:r>
+        <w:t>. Would you be interested in nutrition coaching to help you make more progress towards your goals?”</w:t>
+      </w:r>
+    </w:p>
+    <w:p>
+      <w:pPr>
+        <w:pStyle w:val="ListParagraph"/>
+        <w:numPr>
+          <w:ilvl w:val="0"/>
+          <w:numId w:val="74"/>
+        </w:numPr>
+        <w:spacing w:line="276" w:lineRule="auto"/>
+      </w:pPr>
+      <w:r>
+        <w:rPr>
+          <w:b/>
+          <w:bCs/>
+        </w:rPr>
+        <w:t>Example 2</w:t>
+      </w:r>
+      <w:r>
+        <w:t>:</w:t>
+      </w:r>
+      <w:r>
+        <w:t xml:space="preserve"> “you’ve made great progress towards your goal of increasing your strength goals since you joined </w:t>
+      </w:r>
+      <w:proofErr w:type="spellStart"/>
+      <w:r>
+        <w:t>ZeroW</w:t>
+      </w:r>
+      <w:proofErr w:type="spellEnd"/>
+      <w:r>
+        <w:t>. Would you be interested in personalised 1-on-1 coaching to help you make further progress towards your goals?”</w:t>
+      </w:r>
+    </w:p>
+    <w:p>
+      <w:pPr>
+        <w:spacing w:line="276" w:lineRule="auto"/>
+        <w:ind w:left="360"/>
+        <w:rPr>
+          <w:b/>
+          <w:bCs/>
+          <w:sz w:val="32"/>
+          <w:szCs w:val="32"/>
+        </w:rPr>
       </w:pPr>
     </w:p>
     <w:p>
@@ -2394,6 +3201,274 @@
           <w:sz w:val="32"/>
           <w:szCs w:val="32"/>
         </w:rPr>
+        <w:t>Materials &amp; Equipment</w:t>
+      </w:r>
+    </w:p>
+    <w:p>
+      <w:pPr>
+        <w:pStyle w:val="ListParagraph"/>
+        <w:numPr>
+          <w:ilvl w:val="0"/>
+          <w:numId w:val="63"/>
+        </w:numPr>
+        <w:spacing w:line="276" w:lineRule="auto"/>
+      </w:pPr>
+      <w:r>
+        <w:lastRenderedPageBreak/>
+        <w:t xml:space="preserve">Post -sale email template </w:t>
+      </w:r>
+      <w:r>
+        <w:t>(</w:t>
+      </w:r>
+      <w:r>
+        <w:rPr>
+          <w:color w:val="FF0000"/>
+        </w:rPr>
+        <w:t>template-xxx</w:t>
+      </w:r>
+      <w:r>
+        <w:t>)</w:t>
+      </w:r>
+    </w:p>
+    <w:p>
+      <w:pPr>
+        <w:pStyle w:val="ListParagraph"/>
+        <w:numPr>
+          <w:ilvl w:val="0"/>
+          <w:numId w:val="63"/>
+        </w:numPr>
+        <w:spacing w:line="276" w:lineRule="auto"/>
+      </w:pPr>
+      <w:r>
+        <w:t>Communications Guide</w:t>
+      </w:r>
+      <w:r>
+        <w:t xml:space="preserve"> (</w:t>
+      </w:r>
+      <w:r>
+        <w:rPr>
+          <w:color w:val="FF0000"/>
+        </w:rPr>
+        <w:t>pro-xxx</w:t>
+      </w:r>
+      <w:r>
+        <w:t>)</w:t>
+      </w:r>
+    </w:p>
+    <w:p>
+      <w:pPr>
+        <w:pStyle w:val="ListParagraph"/>
+        <w:numPr>
+          <w:ilvl w:val="0"/>
+          <w:numId w:val="63"/>
+        </w:numPr>
+        <w:spacing w:line="276" w:lineRule="auto"/>
+      </w:pPr>
+      <w:r>
+        <w:t xml:space="preserve">Activity reminders </w:t>
+      </w:r>
+      <w:r>
+        <w:t>using</w:t>
+      </w:r>
+      <w:r>
+        <w:t xml:space="preserve"> </w:t>
+      </w:r>
+      <w:r>
+        <w:t>Google Calendar</w:t>
+      </w:r>
+    </w:p>
+    <w:p>
+      <w:pPr>
+        <w:pStyle w:val="ListParagraph"/>
+        <w:numPr>
+          <w:ilvl w:val="0"/>
+          <w:numId w:val="63"/>
+        </w:numPr>
+        <w:spacing w:line="276" w:lineRule="auto"/>
+      </w:pPr>
+      <w:r>
+        <w:t>Hypercare spreadsheet (</w:t>
+      </w:r>
+      <w:r>
+        <w:rPr>
+          <w:color w:val="FF0000"/>
+        </w:rPr>
+        <w:t>form-xxx</w:t>
+      </w:r>
+      <w:r>
+        <w:t>)</w:t>
+      </w:r>
+    </w:p>
+    <w:p>
+      <w:pPr>
+        <w:pStyle w:val="ListParagraph"/>
+        <w:numPr>
+          <w:ilvl w:val="0"/>
+          <w:numId w:val="63"/>
+        </w:numPr>
+        <w:spacing w:line="276" w:lineRule="auto"/>
+      </w:pPr>
+      <w:r>
+        <w:t>Client feedback spreadsheet (</w:t>
+      </w:r>
+      <w:r>
+        <w:rPr>
+          <w:color w:val="FF0000"/>
+        </w:rPr>
+        <w:t>form-xxx</w:t>
+      </w:r>
+      <w:r>
+        <w:t>)</w:t>
+      </w:r>
+    </w:p>
+    <w:p>
+      <w:pPr>
+        <w:pStyle w:val="ListParagraph"/>
+        <w:numPr>
+          <w:ilvl w:val="0"/>
+          <w:numId w:val="63"/>
+        </w:numPr>
+        <w:spacing w:line="276" w:lineRule="auto"/>
+      </w:pPr>
+      <w:proofErr w:type="spellStart"/>
+      <w:r>
+        <w:t>ZeroW</w:t>
+      </w:r>
+      <w:proofErr w:type="spellEnd"/>
+      <w:r>
+        <w:t xml:space="preserve"> training templates (</w:t>
+      </w:r>
+      <w:r>
+        <w:rPr>
+          <w:color w:val="FF0000"/>
+        </w:rPr>
+        <w:t>xxx</w:t>
+      </w:r>
+      <w:r>
+        <w:t>)</w:t>
+      </w:r>
+    </w:p>
+    <w:p>
+      <w:pPr>
+        <w:spacing w:line="276" w:lineRule="auto"/>
+      </w:pPr>
+    </w:p>
+    <w:p>
+      <w:pPr>
+        <w:numPr>
+          <w:ilvl w:val="0"/>
+          <w:numId w:val="52"/>
+        </w:numPr>
+        <w:spacing w:line="276" w:lineRule="auto"/>
+        <w:rPr>
+          <w:b/>
+          <w:bCs/>
+          <w:sz w:val="32"/>
+          <w:szCs w:val="32"/>
+        </w:rPr>
+      </w:pPr>
+      <w:r>
+        <w:rPr>
+          <w:b/>
+          <w:bCs/>
+          <w:sz w:val="32"/>
+          <w:szCs w:val="32"/>
+        </w:rPr>
+        <w:t>Safety &amp; Environmental Considerations</w:t>
+      </w:r>
+    </w:p>
+    <w:p>
+      <w:pPr>
+        <w:pStyle w:val="ListParagraph"/>
+        <w:numPr>
+          <w:ilvl w:val="0"/>
+          <w:numId w:val="78"/>
+        </w:numPr>
+      </w:pPr>
+      <w:r>
+        <w:t>Gym tour and highlight emergency response plan.</w:t>
+      </w:r>
+    </w:p>
+    <w:p>
+      <w:pPr>
+        <w:pStyle w:val="ListParagraph"/>
+        <w:numPr>
+          <w:ilvl w:val="0"/>
+          <w:numId w:val="78"/>
+        </w:numPr>
+      </w:pPr>
+      <w:r>
+        <w:t>Assess any special needs that a new client has. Adapt training plan accordingly</w:t>
+      </w:r>
+      <w:r>
+        <w:t>.</w:t>
+      </w:r>
+    </w:p>
+    <w:p>
+      <w:pPr>
+        <w:pStyle w:val="ListParagraph"/>
+        <w:numPr>
+          <w:ilvl w:val="0"/>
+          <w:numId w:val="78"/>
+        </w:numPr>
+      </w:pPr>
+      <w:r>
+        <w:t>Explain how t</w:t>
+      </w:r>
+      <w:r>
+        <w:t>o</w:t>
+      </w:r>
+      <w:r>
+        <w:t xml:space="preserve"> safely use gym equipment if required by client</w:t>
+      </w:r>
+      <w:r>
+        <w:t>.</w:t>
+      </w:r>
+    </w:p>
+    <w:p>
+      <w:pPr>
+        <w:pStyle w:val="ListParagraph"/>
+        <w:numPr>
+          <w:ilvl w:val="0"/>
+          <w:numId w:val="78"/>
+        </w:numPr>
+      </w:pPr>
+      <w:r>
+        <w:t>Other safety requirements</w:t>
+      </w:r>
+    </w:p>
+    <w:p>
+      <w:pPr>
+        <w:pStyle w:val="ListParagraph"/>
+        <w:rPr>
+          <w:b/>
+          <w:bCs/>
+          <w:sz w:val="32"/>
+          <w:szCs w:val="32"/>
+        </w:rPr>
+      </w:pPr>
+    </w:p>
+    <w:p>
+      <w:pPr>
+        <w:numPr>
+          <w:ilvl w:val="0"/>
+          <w:numId w:val="52"/>
+        </w:numPr>
+        <w:spacing w:line="276" w:lineRule="auto"/>
+        <w:rPr>
+          <w:b/>
+          <w:bCs/>
+          <w:sz w:val="32"/>
+          <w:szCs w:val="32"/>
+        </w:rPr>
+      </w:pPr>
+      <w:r>
+        <w:rPr>
+          <w:b/>
+          <w:bCs/>
+          <w:sz w:val="32"/>
+          <w:szCs w:val="32"/>
+        </w:rPr>
         <w:t>Quality Assurance</w:t>
       </w:r>
     </w:p>
@@ -2676,6 +3751,16 @@
       <w:r>
         <w:t>Appendix C: Initial Assessment Form</w:t>
       </w:r>
+    </w:p>
+    <w:p>
+      <w:pPr>
+        <w:spacing w:line="276" w:lineRule="auto"/>
+      </w:pPr>
+    </w:p>
+    <w:p>
+      <w:pPr>
+        <w:spacing w:line="276" w:lineRule="auto"/>
+      </w:pPr>
     </w:p>
     <w:p>
       <w:pPr>
@@ -2702,6 +3787,7 @@
           <w:bCs/>
           <w:color w:val="auto"/>
         </w:rPr>
+        <w:lastRenderedPageBreak/>
         <w:t>Revision History</w:t>
       </w:r>
     </w:p>
@@ -2709,6 +3795,14 @@
     <w:tbl>
       <w:tblPr>
         <w:tblW w:w="5000" w:type="pct"/>
+        <w:tblBorders>
+          <w:top w:val="single" w:sz="4" w:space="0" w:color="auto"/>
+          <w:left w:val="single" w:sz="4" w:space="0" w:color="auto"/>
+          <w:bottom w:val="single" w:sz="4" w:space="0" w:color="auto"/>
+          <w:right w:val="single" w:sz="4" w:space="0" w:color="auto"/>
+          <w:insideH w:val="single" w:sz="4" w:space="0" w:color="auto"/>
+          <w:insideV w:val="single" w:sz="4" w:space="0" w:color="auto"/>
+        </w:tblBorders>
         <w:tblLayout w:type="fixed"/>
         <w:tblCellMar>
           <w:left w:w="0" w:type="dxa"/>
@@ -2717,10 +3811,10 @@
         <w:tblLook w:val="0000" w:firstRow="0" w:lastRow="0" w:firstColumn="0" w:lastColumn="0" w:noHBand="0" w:noVBand="0"/>
       </w:tblPr>
       <w:tblGrid>
-        <w:gridCol w:w="2410"/>
-        <w:gridCol w:w="2409"/>
-        <w:gridCol w:w="2410"/>
-        <w:gridCol w:w="2409"/>
+        <w:gridCol w:w="2406"/>
+        <w:gridCol w:w="2407"/>
+        <w:gridCol w:w="2408"/>
+        <w:gridCol w:w="2407"/>
       </w:tblGrid>
       <w:tr>
         <w:tc>
@@ -2893,12 +3987,12 @@
       </w:pPr>
     </w:p>
     <w:sectPr>
-      <w:headerReference w:type="even" r:id="rId7"/>
-      <w:headerReference w:type="default" r:id="rId8"/>
-      <w:footerReference w:type="even" r:id="rId9"/>
-      <w:footerReference w:type="default" r:id="rId10"/>
-      <w:headerReference w:type="first" r:id="rId11"/>
-      <w:footerReference w:type="first" r:id="rId12"/>
+      <w:headerReference w:type="even" r:id="rId8"/>
+      <w:headerReference w:type="default" r:id="rId9"/>
+      <w:footerReference w:type="even" r:id="rId10"/>
+      <w:footerReference w:type="default" r:id="rId11"/>
+      <w:headerReference w:type="first" r:id="rId12"/>
+      <w:footerReference w:type="first" r:id="rId13"/>
       <w:pgSz w:w="11906" w:h="16838"/>
       <w:pgMar w:top="1134" w:right="1134" w:bottom="1134" w:left="1134" w:header="0" w:footer="0" w:gutter="0"/>
       <w:cols w:space="720"/>
@@ -2982,6 +4076,40 @@
     <w:pPr>
       <w:pStyle w:val="Header"/>
     </w:pPr>
+    <w:r>
+      <w:rPr>
+        <w:noProof/>
+      </w:rPr>
+      <w:pict w14:anchorId="31DADA82">
+        <v:shapetype id="_x0000_t136" coordsize="21600,21600" o:spt="136" adj="10800" path="m@7,l@8,m@5,21600l@6,21600e">
+          <v:formulas>
+            <v:f eqn="sum #0 0 10800"/>
+            <v:f eqn="prod #0 2 1"/>
+            <v:f eqn="sum 21600 0 @1"/>
+            <v:f eqn="sum 0 0 @2"/>
+            <v:f eqn="sum 21600 0 @3"/>
+            <v:f eqn="if @0 @3 0"/>
+            <v:f eqn="if @0 21600 @1"/>
+            <v:f eqn="if @0 0 @2"/>
+            <v:f eqn="if @0 @4 21600"/>
+            <v:f eqn="mid @5 @6"/>
+            <v:f eqn="mid @8 @5"/>
+            <v:f eqn="mid @7 @8"/>
+            <v:f eqn="mid @6 @7"/>
+            <v:f eqn="sum @6 0 @5"/>
+          </v:formulas>
+          <v:path textpathok="t" o:connecttype="custom" o:connectlocs="@9,0;@10,10800;@11,21600;@12,10800" o:connectangles="270,180,90,0"/>
+          <v:textpath on="t" fitshape="t"/>
+          <v:handles>
+            <v:h position="#0,bottomRight" xrange="6629,14971"/>
+          </v:handles>
+          <o:lock v:ext="edit" text="t" shapetype="t"/>
+        </v:shapetype>
+        <v:shape id="PowerPlusWaterMarkObject93081897" o:spid="_x0000_s1027" type="#_x0000_t136" alt="" style="position:absolute;margin-left:0;margin-top:0;width:481.75pt;height:269.75pt;z-index:-251646976;mso-wrap-edited:f;mso-width-percent:0;mso-height-percent:0;mso-position-horizontal:center;mso-position-horizontal-relative:margin;mso-position-vertical:center;mso-position-vertical-relative:margin;mso-width-percent:0;mso-height-percent:0" o:allowincell="f" fillcolor="#666" stroked="f">
+          <v:textpath style="font-family:&quot;Liberation Serif&quot;;font-size:1pt" string="Draft"/>
+        </v:shape>
+      </w:pict>
+    </w:r>
   </w:p>
 </w:hdr>
 </file>
@@ -2996,19 +4124,53 @@
       <w:rPr>
         <w:noProof/>
       </w:rPr>
+      <w:pict w14:anchorId="13D5A29F">
+        <v:shapetype id="_x0000_t136" coordsize="21600,21600" o:spt="136" adj="10800" path="m@7,l@8,m@5,21600l@6,21600e">
+          <v:formulas>
+            <v:f eqn="sum #0 0 10800"/>
+            <v:f eqn="prod #0 2 1"/>
+            <v:f eqn="sum 21600 0 @1"/>
+            <v:f eqn="sum 0 0 @2"/>
+            <v:f eqn="sum 21600 0 @3"/>
+            <v:f eqn="if @0 @3 0"/>
+            <v:f eqn="if @0 21600 @1"/>
+            <v:f eqn="if @0 0 @2"/>
+            <v:f eqn="if @0 @4 21600"/>
+            <v:f eqn="mid @5 @6"/>
+            <v:f eqn="mid @8 @5"/>
+            <v:f eqn="mid @7 @8"/>
+            <v:f eqn="mid @6 @7"/>
+            <v:f eqn="sum @6 0 @5"/>
+          </v:formulas>
+          <v:path textpathok="t" o:connecttype="custom" o:connectlocs="@9,0;@10,10800;@11,21600;@12,10800" o:connectangles="270,180,90,0"/>
+          <v:textpath on="t" fitshape="t"/>
+          <v:handles>
+            <v:h position="#0,bottomRight" xrange="6629,14971"/>
+          </v:handles>
+          <o:lock v:ext="edit" text="t" shapetype="t"/>
+        </v:shapetype>
+        <v:shape id="PowerPlusWaterMarkObject93081898" o:spid="_x0000_s1026" type="#_x0000_t136" alt="" style="position:absolute;margin-left:0;margin-top:0;width:481.75pt;height:269.75pt;z-index:-251642880;mso-wrap-edited:f;mso-width-percent:0;mso-height-percent:0;mso-position-horizontal:center;mso-position-horizontal-relative:margin;mso-position-vertical:center;mso-position-vertical-relative:margin;mso-width-percent:0;mso-height-percent:0" o:allowincell="f" fillcolor="#666" stroked="f">
+          <v:textpath style="font-family:&quot;Liberation Serif&quot;;font-size:1pt" string="Draft"/>
+        </v:shape>
+      </w:pict>
+    </w:r>
+    <w:r>
+      <w:rPr>
+        <w:noProof/>
+      </w:rPr>
       <mc:AlternateContent>
         <mc:Choice Requires="wps">
           <w:drawing>
-            <wp:anchor distT="0" distB="2540" distL="0" distR="1270" simplePos="0" relativeHeight="251661312" behindDoc="1" locked="0" layoutInCell="0" allowOverlap="1" wp14:anchorId="361659A5" wp14:editId="4CDB5FC0">
+            <wp:anchor distT="0" distB="2540" distL="0" distR="1270" simplePos="0" relativeHeight="251661312" behindDoc="1" locked="0" layoutInCell="0" allowOverlap="1" wp14:anchorId="361659A5" wp14:editId="66D8F2F7">
               <wp:simplePos x="0" y="0"/>
               <wp:positionH relativeFrom="column">
-                <wp:posOffset>-573617</wp:posOffset>
+                <wp:posOffset>-573405</wp:posOffset>
               </wp:positionH>
               <wp:positionV relativeFrom="paragraph">
                 <wp:posOffset>126365</wp:posOffset>
               </wp:positionV>
-              <wp:extent cx="2487295" cy="466725"/>
-              <wp:effectExtent l="0" t="0" r="1905" b="3175"/>
+              <wp:extent cx="2487295" cy="468000"/>
+              <wp:effectExtent l="0" t="0" r="1905" b="1905"/>
               <wp:wrapNone/>
               <wp:docPr id="2" name="Graphic 3"/>
               <wp:cNvGraphicFramePr/>
@@ -3019,7 +4181,7 @@
                     <wps:spPr>
                       <a:xfrm>
                         <a:off x="0" y="0"/>
-                        <a:ext cx="2487295" cy="466725"/>
+                        <a:ext cx="2487295" cy="468000"/>
                       </a:xfrm>
                       <a:custGeom>
                         <a:avLst/>
@@ -3508,7 +4670,7 @@
         </mc:Choice>
         <mc:Fallback>
           <w:pict>
-            <v:shape w14:anchorId="3249D890" id="Graphic 3" o:spid="_x0000_s1026" style="position:absolute;margin-left:-45.15pt;margin-top:9.95pt;width:195.85pt;height:36.75pt;z-index:-251655168;visibility:visible;mso-wrap-style:square;mso-wrap-distance-left:0;mso-wrap-distance-top:0;mso-wrap-distance-right:.1pt;mso-wrap-distance-bottom:.2pt;mso-position-horizontal:absolute;mso-position-horizontal-relative:text;mso-position-vertical:absolute;mso-position-vertical-relative:text;v-text-anchor:top" coordsize="2487295,466725" o:gfxdata="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" o:allowincell="f" path="m449326,266357r-68276,l375767,286448r-10046,14351l350939,309397r-19546,2870l220065,312267,440397,86639r-345236,l95148,165646r70371,l165519,153555r119710,l63487,379945r252781,l372592,372846r40945,-21298l439115,316052r10211,-49695xem891349,167563r-38,-80911l665937,86652r-46914,5689l579920,109118r-29998,26835l529780,171843r-9461,44196l519684,232524r,147421l891311,379945r,-69621l891311,298234r-70371,l820940,310324r-229882,l591058,266369r254863,l845921,200240r-250977,l598716,190157r28740,-28093l667486,155498r153492,l820978,167563r70371,xem1353908,379945l1242580,265201r47181,-11887l1323467,228917r20218,-36881l1350429,142659r,-56020l961732,86639r,293306l1033106,379945r12002,l1045108,309372r-12002,l1033106,155498r248654,l1279461,165747r-28003,31611l1232103,200228r-166027,l1066076,266357r88836,l1267790,379945r86118,xem1813102,86652r-71386,l1741716,155498r-38,78588l1735582,277558r-27090,27165l1665300,310324r-169520,l1495818,232524r5804,-43104l1528356,161671r43840,-6173l1741716,155498r,-68846l1570647,86652r-16790,647l1509166,96964r-35966,20269l1446466,147040r-16497,38913l1424406,232524r,147434l1666849,379958r16967,-622l1728914,370027r36043,-19901l1791411,320344r5486,-10020l1797977,308356r12700,-41834l1813102,234086r,-78588l1813102,86652xem2486990,r-70371,l2416619,86652r,159093l2410612,287604r-17488,35458l2365959,351040r-36106,19177l2286203,379336r-15951,609l1953844,379945r,-293293l2025218,86652r,223672l2144699,310324r,-178168l2216061,132156r,178168l2270074,310324r32893,-4788l2326449,291172r14097,-23952l2345245,233680r,-76454l2333256,157226r,-25070l2333256,86652r83363,l2416619,,1883460,r,24904l1883460,441693r-1858645,l24815,24904r1858645,l1883460,,,,,466598r2486990,l2486990,441693r,-61748l2486990,86652r,-61748l2486990,xe" stroked="f" strokeweight="0">
+            <v:shape w14:anchorId="781D75AB" id="Graphic 3" o:spid="_x0000_s1026" style="position:absolute;margin-left:-45.15pt;margin-top:9.95pt;width:195.85pt;height:36.85pt;z-index:-251655168;visibility:visible;mso-wrap-style:square;mso-wrap-distance-left:0;mso-wrap-distance-top:0;mso-wrap-distance-right:.1pt;mso-wrap-distance-bottom:.2pt;mso-position-horizontal:absolute;mso-position-horizontal-relative:text;mso-position-vertical:absolute;mso-position-vertical-relative:text;v-text-anchor:top" coordsize="2487295,466725" o:gfxdata="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" o:allowincell="f" path="m449326,266357r-68276,l375767,286448r-10046,14351l350939,309397r-19546,2870l220065,312267,440397,86639r-345236,l95148,165646r70371,l165519,153555r119710,l63487,379945r252781,l372592,372846r40945,-21298l439115,316052r10211,-49695xem891349,167563r-38,-80911l665937,86652r-46914,5689l579920,109118r-29998,26835l529780,171843r-9461,44196l519684,232524r,147421l891311,379945r,-69621l891311,298234r-70371,l820940,310324r-229882,l591058,266369r254863,l845921,200240r-250977,l598716,190157r28740,-28093l667486,155498r153492,l820978,167563r70371,xem1353908,379945l1242580,265201r47181,-11887l1323467,228917r20218,-36881l1350429,142659r,-56020l961732,86639r,293306l1033106,379945r12002,l1045108,309372r-12002,l1033106,155498r248654,l1279461,165747r-28003,31611l1232103,200228r-166027,l1066076,266357r88836,l1267790,379945r86118,xem1813102,86652r-71386,l1741716,155498r-38,78588l1735582,277558r-27090,27165l1665300,310324r-169520,l1495818,232524r5804,-43104l1528356,161671r43840,-6173l1741716,155498r,-68846l1570647,86652r-16790,647l1509166,96964r-35966,20269l1446466,147040r-16497,38913l1424406,232524r,147434l1666849,379958r16967,-622l1728914,370027r36043,-19901l1791411,320344r5486,-10020l1797977,308356r12700,-41834l1813102,234086r,-78588l1813102,86652xem2486990,r-70371,l2416619,86652r,159093l2410612,287604r-17488,35458l2365959,351040r-36106,19177l2286203,379336r-15951,609l1953844,379945r,-293293l2025218,86652r,223672l2144699,310324r,-178168l2216061,132156r,178168l2270074,310324r32893,-4788l2326449,291172r14097,-23952l2345245,233680r,-76454l2333256,157226r,-25070l2333256,86652r83363,l2416619,,1883460,r,24904l1883460,441693r-1858645,l24815,24904r1858645,l1883460,,,,,466598r2486990,l2486990,441693r,-61748l2486990,86652r,-61748l2486990,xe" stroked="f" strokeweight="0">
               <v:path arrowok="t"/>
             </v:shape>
           </w:pict>
@@ -3619,6 +4781,40 @@
     <w:pPr>
       <w:pStyle w:val="Header"/>
     </w:pPr>
+    <w:r>
+      <w:rPr>
+        <w:noProof/>
+      </w:rPr>
+      <w:pict w14:anchorId="062FBE04">
+        <v:shapetype id="_x0000_t136" coordsize="21600,21600" o:spt="136" adj="10800" path="m@7,l@8,m@5,21600l@6,21600e">
+          <v:formulas>
+            <v:f eqn="sum #0 0 10800"/>
+            <v:f eqn="prod #0 2 1"/>
+            <v:f eqn="sum 21600 0 @1"/>
+            <v:f eqn="sum 0 0 @2"/>
+            <v:f eqn="sum 21600 0 @3"/>
+            <v:f eqn="if @0 @3 0"/>
+            <v:f eqn="if @0 21600 @1"/>
+            <v:f eqn="if @0 0 @2"/>
+            <v:f eqn="if @0 @4 21600"/>
+            <v:f eqn="mid @5 @6"/>
+            <v:f eqn="mid @8 @5"/>
+            <v:f eqn="mid @7 @8"/>
+            <v:f eqn="mid @6 @7"/>
+            <v:f eqn="sum @6 0 @5"/>
+          </v:formulas>
+          <v:path textpathok="t" o:connecttype="custom" o:connectlocs="@9,0;@10,10800;@11,21600;@12,10800" o:connectangles="270,180,90,0"/>
+          <v:textpath on="t" fitshape="t"/>
+          <v:handles>
+            <v:h position="#0,bottomRight" xrange="6629,14971"/>
+          </v:handles>
+          <o:lock v:ext="edit" text="t" shapetype="t"/>
+        </v:shapetype>
+        <v:shape id="PowerPlusWaterMarkObject93081896" o:spid="_x0000_s1025" type="#_x0000_t136" alt="" style="position:absolute;margin-left:0;margin-top:0;width:481.75pt;height:269.75pt;z-index:-251651072;mso-wrap-edited:f;mso-width-percent:0;mso-height-percent:0;mso-position-horizontal:center;mso-position-horizontal-relative:margin;mso-position-vertical:center;mso-position-vertical-relative:margin;mso-width-percent:0;mso-height-percent:0" o:allowincell="f" fillcolor="#666" stroked="f">
+          <v:textpath style="font-family:&quot;Liberation Serif&quot;;font-size:1pt" string="Draft"/>
+        </v:shape>
+      </w:pict>
+    </w:r>
   </w:p>
 </w:hdr>
 </file>
@@ -3628,7 +4824,7 @@
   <w:abstractNum w:abstractNumId="0" w15:restartNumberingAfterBreak="0">
     <w:nsid w:val="040323BA"/>
     <w:multiLevelType w:val="multilevel"/>
-    <w:tmpl w:val="A330F9F2"/>
+    <w:tmpl w:val="2DE8AAEE"/>
     <w:lvl w:ilvl="0">
       <w:start w:val="1"/>
       <w:numFmt w:val="bullet"/>
@@ -3646,18 +4842,12 @@
     </w:lvl>
     <w:lvl w:ilvl="1">
       <w:start w:val="1"/>
-      <w:numFmt w:val="bullet"/>
-      <w:lvlText w:val="◦"/>
-      <w:lvlJc w:val="left"/>
-      <w:pPr>
-        <w:tabs>
-          <w:tab w:val="num" w:pos="1260"/>
-        </w:tabs>
+      <w:numFmt w:val="decimal"/>
+      <w:lvlText w:val="%2."/>
+      <w:lvlJc w:val="left"/>
+      <w:pPr>
         <w:ind w:left="1260" w:hanging="360"/>
       </w:pPr>
-      <w:rPr>
-        <w:rFonts w:ascii="OpenSymbol" w:hAnsi="OpenSymbol" w:cs="OpenSymbol" w:hint="default"/>
-      </w:rPr>
     </w:lvl>
     <w:lvl w:ilvl="2">
       <w:start w:val="1"/>
@@ -4132,6 +5322,660 @@
     </w:lvl>
   </w:abstractNum>
   <w:abstractNum w:abstractNumId="4" w15:restartNumberingAfterBreak="0">
+    <w:nsid w:val="09A10A8B"/>
+    <w:multiLevelType w:val="multilevel"/>
+    <w:tmpl w:val="2DE8AAEE"/>
+    <w:styleLink w:val="CurrentList3"/>
+    <w:lvl w:ilvl="0">
+      <w:start w:val="1"/>
+      <w:numFmt w:val="bullet"/>
+      <w:lvlText w:val=""/>
+      <w:lvlJc w:val="left"/>
+      <w:pPr>
+        <w:tabs>
+          <w:tab w:val="num" w:pos="900"/>
+        </w:tabs>
+        <w:ind w:left="900" w:hanging="360"/>
+      </w:pPr>
+      <w:rPr>
+        <w:rFonts w:ascii="Symbol" w:hAnsi="Symbol" w:cs="Symbol" w:hint="default"/>
+      </w:rPr>
+    </w:lvl>
+    <w:lvl w:ilvl="1">
+      <w:start w:val="1"/>
+      <w:numFmt w:val="decimal"/>
+      <w:lvlText w:val="%2."/>
+      <w:lvlJc w:val="left"/>
+      <w:pPr>
+        <w:ind w:left="1260" w:hanging="360"/>
+      </w:pPr>
+    </w:lvl>
+    <w:lvl w:ilvl="2">
+      <w:start w:val="1"/>
+      <w:numFmt w:val="bullet"/>
+      <w:lvlText w:val="▪"/>
+      <w:lvlJc w:val="left"/>
+      <w:pPr>
+        <w:tabs>
+          <w:tab w:val="num" w:pos="1620"/>
+        </w:tabs>
+        <w:ind w:left="1620" w:hanging="360"/>
+      </w:pPr>
+      <w:rPr>
+        <w:rFonts w:ascii="OpenSymbol" w:hAnsi="OpenSymbol" w:cs="OpenSymbol" w:hint="default"/>
+      </w:rPr>
+    </w:lvl>
+    <w:lvl w:ilvl="3">
+      <w:start w:val="1"/>
+      <w:numFmt w:val="bullet"/>
+      <w:lvlText w:val=""/>
+      <w:lvlJc w:val="left"/>
+      <w:pPr>
+        <w:tabs>
+          <w:tab w:val="num" w:pos="1980"/>
+        </w:tabs>
+        <w:ind w:left="1980" w:hanging="360"/>
+      </w:pPr>
+      <w:rPr>
+        <w:rFonts w:ascii="Symbol" w:hAnsi="Symbol" w:cs="Symbol" w:hint="default"/>
+      </w:rPr>
+    </w:lvl>
+    <w:lvl w:ilvl="4">
+      <w:start w:val="1"/>
+      <w:numFmt w:val="bullet"/>
+      <w:lvlText w:val="◦"/>
+      <w:lvlJc w:val="left"/>
+      <w:pPr>
+        <w:tabs>
+          <w:tab w:val="num" w:pos="2340"/>
+        </w:tabs>
+        <w:ind w:left="2340" w:hanging="360"/>
+      </w:pPr>
+      <w:rPr>
+        <w:rFonts w:ascii="OpenSymbol" w:hAnsi="OpenSymbol" w:cs="OpenSymbol" w:hint="default"/>
+      </w:rPr>
+    </w:lvl>
+    <w:lvl w:ilvl="5">
+      <w:start w:val="1"/>
+      <w:numFmt w:val="bullet"/>
+      <w:lvlText w:val="▪"/>
+      <w:lvlJc w:val="left"/>
+      <w:pPr>
+        <w:tabs>
+          <w:tab w:val="num" w:pos="2700"/>
+        </w:tabs>
+        <w:ind w:left="2700" w:hanging="360"/>
+      </w:pPr>
+      <w:rPr>
+        <w:rFonts w:ascii="OpenSymbol" w:hAnsi="OpenSymbol" w:cs="OpenSymbol" w:hint="default"/>
+      </w:rPr>
+    </w:lvl>
+    <w:lvl w:ilvl="6">
+      <w:start w:val="1"/>
+      <w:numFmt w:val="bullet"/>
+      <w:lvlText w:val=""/>
+      <w:lvlJc w:val="left"/>
+      <w:pPr>
+        <w:tabs>
+          <w:tab w:val="num" w:pos="3060"/>
+        </w:tabs>
+        <w:ind w:left="3060" w:hanging="360"/>
+      </w:pPr>
+      <w:rPr>
+        <w:rFonts w:ascii="Symbol" w:hAnsi="Symbol" w:cs="Symbol" w:hint="default"/>
+      </w:rPr>
+    </w:lvl>
+    <w:lvl w:ilvl="7">
+      <w:start w:val="1"/>
+      <w:numFmt w:val="bullet"/>
+      <w:lvlText w:val="◦"/>
+      <w:lvlJc w:val="left"/>
+      <w:pPr>
+        <w:tabs>
+          <w:tab w:val="num" w:pos="3420"/>
+        </w:tabs>
+        <w:ind w:left="3420" w:hanging="360"/>
+      </w:pPr>
+      <w:rPr>
+        <w:rFonts w:ascii="OpenSymbol" w:hAnsi="OpenSymbol" w:cs="OpenSymbol" w:hint="default"/>
+      </w:rPr>
+    </w:lvl>
+    <w:lvl w:ilvl="8">
+      <w:start w:val="1"/>
+      <w:numFmt w:val="bullet"/>
+      <w:lvlText w:val="▪"/>
+      <w:lvlJc w:val="left"/>
+      <w:pPr>
+        <w:tabs>
+          <w:tab w:val="num" w:pos="3780"/>
+        </w:tabs>
+        <w:ind w:left="3780" w:hanging="360"/>
+      </w:pPr>
+      <w:rPr>
+        <w:rFonts w:ascii="OpenSymbol" w:hAnsi="OpenSymbol" w:cs="OpenSymbol" w:hint="default"/>
+      </w:rPr>
+    </w:lvl>
+  </w:abstractNum>
+  <w:abstractNum w:abstractNumId="5" w15:restartNumberingAfterBreak="0">
+    <w:nsid w:val="09E65C30"/>
+    <w:multiLevelType w:val="multilevel"/>
+    <w:tmpl w:val="2DE8AAEE"/>
+    <w:styleLink w:val="CurrentList5"/>
+    <w:lvl w:ilvl="0">
+      <w:start w:val="1"/>
+      <w:numFmt w:val="bullet"/>
+      <w:lvlText w:val=""/>
+      <w:lvlJc w:val="left"/>
+      <w:pPr>
+        <w:tabs>
+          <w:tab w:val="num" w:pos="900"/>
+        </w:tabs>
+        <w:ind w:left="900" w:hanging="360"/>
+      </w:pPr>
+      <w:rPr>
+        <w:rFonts w:ascii="Symbol" w:hAnsi="Symbol" w:cs="Symbol" w:hint="default"/>
+      </w:rPr>
+    </w:lvl>
+    <w:lvl w:ilvl="1">
+      <w:start w:val="1"/>
+      <w:numFmt w:val="decimal"/>
+      <w:lvlText w:val="%2."/>
+      <w:lvlJc w:val="left"/>
+      <w:pPr>
+        <w:ind w:left="1260" w:hanging="360"/>
+      </w:pPr>
+    </w:lvl>
+    <w:lvl w:ilvl="2">
+      <w:start w:val="1"/>
+      <w:numFmt w:val="bullet"/>
+      <w:lvlText w:val="▪"/>
+      <w:lvlJc w:val="left"/>
+      <w:pPr>
+        <w:tabs>
+          <w:tab w:val="num" w:pos="1620"/>
+        </w:tabs>
+        <w:ind w:left="1620" w:hanging="360"/>
+      </w:pPr>
+      <w:rPr>
+        <w:rFonts w:ascii="OpenSymbol" w:hAnsi="OpenSymbol" w:cs="OpenSymbol" w:hint="default"/>
+      </w:rPr>
+    </w:lvl>
+    <w:lvl w:ilvl="3">
+      <w:start w:val="1"/>
+      <w:numFmt w:val="bullet"/>
+      <w:lvlText w:val=""/>
+      <w:lvlJc w:val="left"/>
+      <w:pPr>
+        <w:tabs>
+          <w:tab w:val="num" w:pos="1980"/>
+        </w:tabs>
+        <w:ind w:left="1980" w:hanging="360"/>
+      </w:pPr>
+      <w:rPr>
+        <w:rFonts w:ascii="Symbol" w:hAnsi="Symbol" w:cs="Symbol" w:hint="default"/>
+      </w:rPr>
+    </w:lvl>
+    <w:lvl w:ilvl="4">
+      <w:start w:val="1"/>
+      <w:numFmt w:val="bullet"/>
+      <w:lvlText w:val="◦"/>
+      <w:lvlJc w:val="left"/>
+      <w:pPr>
+        <w:tabs>
+          <w:tab w:val="num" w:pos="2340"/>
+        </w:tabs>
+        <w:ind w:left="2340" w:hanging="360"/>
+      </w:pPr>
+      <w:rPr>
+        <w:rFonts w:ascii="OpenSymbol" w:hAnsi="OpenSymbol" w:cs="OpenSymbol" w:hint="default"/>
+      </w:rPr>
+    </w:lvl>
+    <w:lvl w:ilvl="5">
+      <w:start w:val="1"/>
+      <w:numFmt w:val="bullet"/>
+      <w:lvlText w:val="▪"/>
+      <w:lvlJc w:val="left"/>
+      <w:pPr>
+        <w:tabs>
+          <w:tab w:val="num" w:pos="2700"/>
+        </w:tabs>
+        <w:ind w:left="2700" w:hanging="360"/>
+      </w:pPr>
+      <w:rPr>
+        <w:rFonts w:ascii="OpenSymbol" w:hAnsi="OpenSymbol" w:cs="OpenSymbol" w:hint="default"/>
+      </w:rPr>
+    </w:lvl>
+    <w:lvl w:ilvl="6">
+      <w:start w:val="1"/>
+      <w:numFmt w:val="bullet"/>
+      <w:lvlText w:val=""/>
+      <w:lvlJc w:val="left"/>
+      <w:pPr>
+        <w:tabs>
+          <w:tab w:val="num" w:pos="3060"/>
+        </w:tabs>
+        <w:ind w:left="3060" w:hanging="360"/>
+      </w:pPr>
+      <w:rPr>
+        <w:rFonts w:ascii="Symbol" w:hAnsi="Symbol" w:cs="Symbol" w:hint="default"/>
+      </w:rPr>
+    </w:lvl>
+    <w:lvl w:ilvl="7">
+      <w:start w:val="1"/>
+      <w:numFmt w:val="bullet"/>
+      <w:lvlText w:val="◦"/>
+      <w:lvlJc w:val="left"/>
+      <w:pPr>
+        <w:tabs>
+          <w:tab w:val="num" w:pos="3420"/>
+        </w:tabs>
+        <w:ind w:left="3420" w:hanging="360"/>
+      </w:pPr>
+      <w:rPr>
+        <w:rFonts w:ascii="OpenSymbol" w:hAnsi="OpenSymbol" w:cs="OpenSymbol" w:hint="default"/>
+      </w:rPr>
+    </w:lvl>
+    <w:lvl w:ilvl="8">
+      <w:start w:val="1"/>
+      <w:numFmt w:val="bullet"/>
+      <w:lvlText w:val="▪"/>
+      <w:lvlJc w:val="left"/>
+      <w:pPr>
+        <w:tabs>
+          <w:tab w:val="num" w:pos="3780"/>
+        </w:tabs>
+        <w:ind w:left="3780" w:hanging="360"/>
+      </w:pPr>
+      <w:rPr>
+        <w:rFonts w:ascii="OpenSymbol" w:hAnsi="OpenSymbol" w:cs="OpenSymbol" w:hint="default"/>
+      </w:rPr>
+    </w:lvl>
+  </w:abstractNum>
+  <w:abstractNum w:abstractNumId="6" w15:restartNumberingAfterBreak="0">
+    <w:nsid w:val="0A063861"/>
+    <w:multiLevelType w:val="multilevel"/>
+    <w:tmpl w:val="EDC2DA54"/>
+    <w:lvl w:ilvl="0">
+      <w:start w:val="5"/>
+      <w:numFmt w:val="decimal"/>
+      <w:lvlText w:val=" %1 "/>
+      <w:lvlJc w:val="left"/>
+      <w:pPr>
+        <w:tabs>
+          <w:tab w:val="num" w:pos="720"/>
+        </w:tabs>
+        <w:ind w:left="720" w:hanging="360"/>
+      </w:pPr>
+      <w:rPr>
+        <w:rFonts w:hint="default"/>
+      </w:rPr>
+    </w:lvl>
+    <w:lvl w:ilvl="1">
+      <w:start w:val="8"/>
+      <w:numFmt w:val="decimal"/>
+      <w:lvlText w:val=" %1.%2 "/>
+      <w:lvlJc w:val="left"/>
+      <w:pPr>
+        <w:tabs>
+          <w:tab w:val="num" w:pos="1080"/>
+        </w:tabs>
+        <w:ind w:left="1080" w:hanging="360"/>
+      </w:pPr>
+      <w:rPr>
+        <w:rFonts w:hint="default"/>
+      </w:rPr>
+    </w:lvl>
+    <w:lvl w:ilvl="2">
+      <w:start w:val="1"/>
+      <w:numFmt w:val="decimal"/>
+      <w:lvlText w:val=" %1.%2.%3 "/>
+      <w:lvlJc w:val="left"/>
+      <w:pPr>
+        <w:ind w:left="1440" w:hanging="360"/>
+      </w:pPr>
+      <w:rPr>
+        <w:rFonts w:hint="default"/>
+      </w:rPr>
+    </w:lvl>
+    <w:lvl w:ilvl="3">
+      <w:start w:val="1"/>
+      <w:numFmt w:val="bullet"/>
+      <w:lvlText w:val=""/>
+      <w:lvlJc w:val="left"/>
+      <w:pPr>
+        <w:ind w:left="1800" w:hanging="360"/>
+      </w:pPr>
+      <w:rPr>
+        <w:rFonts w:ascii="Symbol" w:hAnsi="Symbol" w:hint="default"/>
+      </w:rPr>
+    </w:lvl>
+    <w:lvl w:ilvl="4">
+      <w:start w:val="1"/>
+      <w:numFmt w:val="decimal"/>
+      <w:lvlText w:val=" %1.%2.%3.%4.%5 "/>
+      <w:lvlJc w:val="left"/>
+      <w:pPr>
+        <w:tabs>
+          <w:tab w:val="num" w:pos="2160"/>
+        </w:tabs>
+        <w:ind w:left="2160" w:hanging="360"/>
+      </w:pPr>
+      <w:rPr>
+        <w:rFonts w:hint="default"/>
+      </w:rPr>
+    </w:lvl>
+    <w:lvl w:ilvl="5">
+      <w:start w:val="1"/>
+      <w:numFmt w:val="decimal"/>
+      <w:lvlText w:val=" %1.%2.%3.%4.%5.%6 "/>
+      <w:lvlJc w:val="left"/>
+      <w:pPr>
+        <w:tabs>
+          <w:tab w:val="num" w:pos="2520"/>
+        </w:tabs>
+        <w:ind w:left="2520" w:hanging="360"/>
+      </w:pPr>
+      <w:rPr>
+        <w:rFonts w:hint="default"/>
+      </w:rPr>
+    </w:lvl>
+    <w:lvl w:ilvl="6">
+      <w:start w:val="1"/>
+      <w:numFmt w:val="decimal"/>
+      <w:lvlText w:val=" %1.%2.%3.%4.%5.%6.%7 "/>
+      <w:lvlJc w:val="left"/>
+      <w:pPr>
+        <w:tabs>
+          <w:tab w:val="num" w:pos="2880"/>
+        </w:tabs>
+        <w:ind w:left="2880" w:hanging="360"/>
+      </w:pPr>
+      <w:rPr>
+        <w:rFonts w:hint="default"/>
+      </w:rPr>
+    </w:lvl>
+    <w:lvl w:ilvl="7">
+      <w:start w:val="1"/>
+      <w:numFmt w:val="decimal"/>
+      <w:lvlText w:val=" %1.%2.%3.%4.%5.%6.%7.%8 "/>
+      <w:lvlJc w:val="left"/>
+      <w:pPr>
+        <w:tabs>
+          <w:tab w:val="num" w:pos="3240"/>
+        </w:tabs>
+        <w:ind w:left="3240" w:hanging="360"/>
+      </w:pPr>
+      <w:rPr>
+        <w:rFonts w:hint="default"/>
+      </w:rPr>
+    </w:lvl>
+    <w:lvl w:ilvl="8">
+      <w:start w:val="1"/>
+      <w:numFmt w:val="decimal"/>
+      <w:lvlText w:val=" %1.%2.%3.%4.%5.%6.%7.%8.%9 "/>
+      <w:lvlJc w:val="left"/>
+      <w:pPr>
+        <w:tabs>
+          <w:tab w:val="num" w:pos="3600"/>
+        </w:tabs>
+        <w:ind w:left="3600" w:hanging="360"/>
+      </w:pPr>
+      <w:rPr>
+        <w:rFonts w:hint="default"/>
+      </w:rPr>
+    </w:lvl>
+  </w:abstractNum>
+  <w:abstractNum w:abstractNumId="7" w15:restartNumberingAfterBreak="0">
+    <w:nsid w:val="0A0B7434"/>
+    <w:multiLevelType w:val="multilevel"/>
+    <w:tmpl w:val="81B0C538"/>
+    <w:lvl w:ilvl="0">
+      <w:start w:val="1"/>
+      <w:numFmt w:val="bullet"/>
+      <w:lvlText w:val="-"/>
+      <w:lvlJc w:val="left"/>
+      <w:pPr>
+        <w:ind w:left="720" w:hanging="360"/>
+      </w:pPr>
+      <w:rPr>
+        <w:u w:val="none"/>
+      </w:rPr>
+    </w:lvl>
+    <w:lvl w:ilvl="1">
+      <w:start w:val="1"/>
+      <w:numFmt w:val="bullet"/>
+      <w:lvlText w:val="-"/>
+      <w:lvlJc w:val="left"/>
+      <w:pPr>
+        <w:ind w:left="1440" w:hanging="360"/>
+      </w:pPr>
+      <w:rPr>
+        <w:u w:val="none"/>
+      </w:rPr>
+    </w:lvl>
+    <w:lvl w:ilvl="2">
+      <w:start w:val="1"/>
+      <w:numFmt w:val="bullet"/>
+      <w:lvlText w:val="-"/>
+      <w:lvlJc w:val="left"/>
+      <w:pPr>
+        <w:ind w:left="2160" w:hanging="360"/>
+      </w:pPr>
+      <w:rPr>
+        <w:u w:val="none"/>
+      </w:rPr>
+    </w:lvl>
+    <w:lvl w:ilvl="3">
+      <w:start w:val="1"/>
+      <w:numFmt w:val="bullet"/>
+      <w:lvlText w:val="-"/>
+      <w:lvlJc w:val="left"/>
+      <w:pPr>
+        <w:ind w:left="2880" w:hanging="360"/>
+      </w:pPr>
+      <w:rPr>
+        <w:u w:val="none"/>
+      </w:rPr>
+    </w:lvl>
+    <w:lvl w:ilvl="4">
+      <w:start w:val="1"/>
+      <w:numFmt w:val="bullet"/>
+      <w:lvlText w:val="-"/>
+      <w:lvlJc w:val="left"/>
+      <w:pPr>
+        <w:ind w:left="3600" w:hanging="360"/>
+      </w:pPr>
+      <w:rPr>
+        <w:u w:val="none"/>
+      </w:rPr>
+    </w:lvl>
+    <w:lvl w:ilvl="5">
+      <w:start w:val="1"/>
+      <w:numFmt w:val="bullet"/>
+      <w:lvlText w:val="-"/>
+      <w:lvlJc w:val="left"/>
+      <w:pPr>
+        <w:ind w:left="4320" w:hanging="360"/>
+      </w:pPr>
+      <w:rPr>
+        <w:u w:val="none"/>
+      </w:rPr>
+    </w:lvl>
+    <w:lvl w:ilvl="6">
+      <w:start w:val="1"/>
+      <w:numFmt w:val="bullet"/>
+      <w:lvlText w:val="-"/>
+      <w:lvlJc w:val="left"/>
+      <w:pPr>
+        <w:ind w:left="5040" w:hanging="360"/>
+      </w:pPr>
+      <w:rPr>
+        <w:u w:val="none"/>
+      </w:rPr>
+    </w:lvl>
+    <w:lvl w:ilvl="7">
+      <w:start w:val="1"/>
+      <w:numFmt w:val="bullet"/>
+      <w:lvlText w:val="-"/>
+      <w:lvlJc w:val="left"/>
+      <w:pPr>
+        <w:ind w:left="5760" w:hanging="360"/>
+      </w:pPr>
+      <w:rPr>
+        <w:u w:val="none"/>
+      </w:rPr>
+    </w:lvl>
+    <w:lvl w:ilvl="8">
+      <w:start w:val="1"/>
+      <w:numFmt w:val="bullet"/>
+      <w:lvlText w:val="-"/>
+      <w:lvlJc w:val="left"/>
+      <w:pPr>
+        <w:ind w:left="6480" w:hanging="360"/>
+      </w:pPr>
+      <w:rPr>
+        <w:u w:val="none"/>
+      </w:rPr>
+    </w:lvl>
+  </w:abstractNum>
+  <w:abstractNum w:abstractNumId="8" w15:restartNumberingAfterBreak="0">
+    <w:nsid w:val="0C490B52"/>
+    <w:multiLevelType w:val="multilevel"/>
+    <w:tmpl w:val="FD22B082"/>
+    <w:lvl w:ilvl="0">
+      <w:start w:val="5"/>
+      <w:numFmt w:val="decimal"/>
+      <w:lvlText w:val=" %1 "/>
+      <w:lvlJc w:val="left"/>
+      <w:pPr>
+        <w:tabs>
+          <w:tab w:val="num" w:pos="720"/>
+        </w:tabs>
+        <w:ind w:left="720" w:hanging="360"/>
+      </w:pPr>
+      <w:rPr>
+        <w:rFonts w:hint="default"/>
+      </w:rPr>
+    </w:lvl>
+    <w:lvl w:ilvl="1">
+      <w:start w:val="8"/>
+      <w:numFmt w:val="decimal"/>
+      <w:lvlText w:val=" %1.%2 "/>
+      <w:lvlJc w:val="left"/>
+      <w:pPr>
+        <w:tabs>
+          <w:tab w:val="num" w:pos="1080"/>
+        </w:tabs>
+        <w:ind w:left="1080" w:hanging="360"/>
+      </w:pPr>
+      <w:rPr>
+        <w:rFonts w:hint="default"/>
+      </w:rPr>
+    </w:lvl>
+    <w:lvl w:ilvl="2">
+      <w:start w:val="1"/>
+      <w:numFmt w:val="decimal"/>
+      <w:lvlText w:val=" %1.%2.%3 "/>
+      <w:lvlJc w:val="left"/>
+      <w:pPr>
+        <w:ind w:left="1440" w:hanging="360"/>
+      </w:pPr>
+      <w:rPr>
+        <w:rFonts w:hint="default"/>
+      </w:rPr>
+    </w:lvl>
+    <w:lvl w:ilvl="3">
+      <w:start w:val="1"/>
+      <w:numFmt w:val="decimal"/>
+      <w:lvlText w:val=" %1.%2.%3.%4 "/>
+      <w:lvlJc w:val="left"/>
+      <w:pPr>
+        <w:tabs>
+          <w:tab w:val="num" w:pos="1800"/>
+        </w:tabs>
+        <w:ind w:left="1800" w:hanging="360"/>
+      </w:pPr>
+      <w:rPr>
+        <w:rFonts w:hint="default"/>
+      </w:rPr>
+    </w:lvl>
+    <w:lvl w:ilvl="4">
+      <w:start w:val="1"/>
+      <w:numFmt w:val="decimal"/>
+      <w:lvlText w:val=" %1.%2.%3.%4.%5 "/>
+      <w:lvlJc w:val="left"/>
+      <w:pPr>
+        <w:tabs>
+          <w:tab w:val="num" w:pos="2160"/>
+        </w:tabs>
+        <w:ind w:left="2160" w:hanging="360"/>
+      </w:pPr>
+      <w:rPr>
+        <w:rFonts w:hint="default"/>
+      </w:rPr>
+    </w:lvl>
+    <w:lvl w:ilvl="5">
+      <w:start w:val="1"/>
+      <w:numFmt w:val="decimal"/>
+      <w:lvlText w:val=" %1.%2.%3.%4.%5.%6 "/>
+      <w:lvlJc w:val="left"/>
+      <w:pPr>
+        <w:tabs>
+          <w:tab w:val="num" w:pos="2520"/>
+        </w:tabs>
+        <w:ind w:left="2520" w:hanging="360"/>
+      </w:pPr>
+      <w:rPr>
+        <w:rFonts w:hint="default"/>
+      </w:rPr>
+    </w:lvl>
+    <w:lvl w:ilvl="6">
+      <w:start w:val="1"/>
+      <w:numFmt w:val="decimal"/>
+      <w:lvlText w:val=" %1.%2.%3.%4.%5.%6.%7 "/>
+      <w:lvlJc w:val="left"/>
+      <w:pPr>
+        <w:tabs>
+          <w:tab w:val="num" w:pos="2880"/>
+        </w:tabs>
+        <w:ind w:left="2880" w:hanging="360"/>
+      </w:pPr>
+      <w:rPr>
+        <w:rFonts w:hint="default"/>
+      </w:rPr>
+    </w:lvl>
+    <w:lvl w:ilvl="7">
+      <w:start w:val="1"/>
+      <w:numFmt w:val="decimal"/>
+      <w:lvlText w:val=" %1.%2.%3.%4.%5.%6.%7.%8 "/>
+      <w:lvlJc w:val="left"/>
+      <w:pPr>
+        <w:tabs>
+          <w:tab w:val="num" w:pos="3240"/>
+        </w:tabs>
+        <w:ind w:left="3240" w:hanging="360"/>
+      </w:pPr>
+      <w:rPr>
+        <w:rFonts w:hint="default"/>
+      </w:rPr>
+    </w:lvl>
+    <w:lvl w:ilvl="8">
+      <w:start w:val="1"/>
+      <w:numFmt w:val="decimal"/>
+      <w:lvlText w:val=" %1.%2.%3.%4.%5.%6.%7.%8.%9 "/>
+      <w:lvlJc w:val="left"/>
+      <w:pPr>
+        <w:tabs>
+          <w:tab w:val="num" w:pos="3600"/>
+        </w:tabs>
+        <w:ind w:left="3600" w:hanging="360"/>
+      </w:pPr>
+      <w:rPr>
+        <w:rFonts w:hint="default"/>
+      </w:rPr>
+    </w:lvl>
+  </w:abstractNum>
+  <w:abstractNum w:abstractNumId="9" w15:restartNumberingAfterBreak="0">
     <w:nsid w:val="0C6242A7"/>
     <w:multiLevelType w:val="multilevel"/>
     <w:tmpl w:val="77F6730E"/>
@@ -4271,7 +6115,7 @@
       </w:rPr>
     </w:lvl>
   </w:abstractNum>
-  <w:abstractNum w:abstractNumId="5" w15:restartNumberingAfterBreak="0">
+  <w:abstractNum w:abstractNumId="10" w15:restartNumberingAfterBreak="0">
     <w:nsid w:val="0E015D03"/>
     <w:multiLevelType w:val="multilevel"/>
     <w:tmpl w:val="2A346758"/>
@@ -4384,7 +6228,7 @@
       </w:pPr>
     </w:lvl>
   </w:abstractNum>
-  <w:abstractNum w:abstractNumId="6" w15:restartNumberingAfterBreak="0">
+  <w:abstractNum w:abstractNumId="11" w15:restartNumberingAfterBreak="0">
     <w:nsid w:val="12C8393A"/>
     <w:multiLevelType w:val="multilevel"/>
     <w:tmpl w:val="566E4310"/>
@@ -4497,7 +6341,7 @@
       </w:pPr>
     </w:lvl>
   </w:abstractNum>
-  <w:abstractNum w:abstractNumId="7" w15:restartNumberingAfterBreak="0">
+  <w:abstractNum w:abstractNumId="12" w15:restartNumberingAfterBreak="0">
     <w:nsid w:val="13A60AEF"/>
     <w:multiLevelType w:val="multilevel"/>
     <w:tmpl w:val="37B69B3C"/>
@@ -4637,7 +6481,7 @@
       </w:rPr>
     </w:lvl>
   </w:abstractNum>
-  <w:abstractNum w:abstractNumId="8" w15:restartNumberingAfterBreak="0">
+  <w:abstractNum w:abstractNumId="13" w15:restartNumberingAfterBreak="0">
     <w:nsid w:val="14B5251E"/>
     <w:multiLevelType w:val="multilevel"/>
     <w:tmpl w:val="506CD404"/>
@@ -4777,7 +6621,7 @@
       </w:rPr>
     </w:lvl>
   </w:abstractNum>
-  <w:abstractNum w:abstractNumId="9" w15:restartNumberingAfterBreak="0">
+  <w:abstractNum w:abstractNumId="14" w15:restartNumberingAfterBreak="0">
     <w:nsid w:val="184B2C46"/>
     <w:multiLevelType w:val="multilevel"/>
     <w:tmpl w:val="46C2D280"/>
@@ -4890,7 +6734,7 @@
       </w:pPr>
     </w:lvl>
   </w:abstractNum>
-  <w:abstractNum w:abstractNumId="10" w15:restartNumberingAfterBreak="0">
+  <w:abstractNum w:abstractNumId="15" w15:restartNumberingAfterBreak="0">
     <w:nsid w:val="1B596367"/>
     <w:multiLevelType w:val="multilevel"/>
     <w:tmpl w:val="587CEAAE"/>
@@ -5003,7 +6847,7 @@
       </w:pPr>
     </w:lvl>
   </w:abstractNum>
-  <w:abstractNum w:abstractNumId="11" w15:restartNumberingAfterBreak="0">
+  <w:abstractNum w:abstractNumId="16" w15:restartNumberingAfterBreak="0">
     <w:nsid w:val="1BCF1BF1"/>
     <w:multiLevelType w:val="multilevel"/>
     <w:tmpl w:val="5B0AE4E8"/>
@@ -5116,7 +6960,7 @@
       </w:pPr>
     </w:lvl>
   </w:abstractNum>
-  <w:abstractNum w:abstractNumId="12" w15:restartNumberingAfterBreak="0">
+  <w:abstractNum w:abstractNumId="17" w15:restartNumberingAfterBreak="0">
     <w:nsid w:val="1DE62E0E"/>
     <w:multiLevelType w:val="multilevel"/>
     <w:tmpl w:val="01A42DB0"/>
@@ -5256,7 +7100,120 @@
       </w:rPr>
     </w:lvl>
   </w:abstractNum>
-  <w:abstractNum w:abstractNumId="13" w15:restartNumberingAfterBreak="0">
+  <w:abstractNum w:abstractNumId="18" w15:restartNumberingAfterBreak="0">
+    <w:nsid w:val="1E886D48"/>
+    <w:multiLevelType w:val="hybridMultilevel"/>
+    <w:tmpl w:val="3FEA75C6"/>
+    <w:lvl w:ilvl="0" w:tplc="08090001">
+      <w:start w:val="1"/>
+      <w:numFmt w:val="bullet"/>
+      <w:lvlText w:val=""/>
+      <w:lvlJc w:val="left"/>
+      <w:pPr>
+        <w:ind w:left="1080" w:hanging="360"/>
+      </w:pPr>
+      <w:rPr>
+        <w:rFonts w:ascii="Symbol" w:hAnsi="Symbol" w:hint="default"/>
+      </w:rPr>
+    </w:lvl>
+    <w:lvl w:ilvl="1" w:tplc="08090003" w:tentative="1">
+      <w:start w:val="1"/>
+      <w:numFmt w:val="bullet"/>
+      <w:lvlText w:val="o"/>
+      <w:lvlJc w:val="left"/>
+      <w:pPr>
+        <w:ind w:left="1800" w:hanging="360"/>
+      </w:pPr>
+      <w:rPr>
+        <w:rFonts w:ascii="Courier New" w:hAnsi="Courier New" w:cs="Courier New" w:hint="default"/>
+      </w:rPr>
+    </w:lvl>
+    <w:lvl w:ilvl="2" w:tplc="08090005" w:tentative="1">
+      <w:start w:val="1"/>
+      <w:numFmt w:val="bullet"/>
+      <w:lvlText w:val=""/>
+      <w:lvlJc w:val="left"/>
+      <w:pPr>
+        <w:ind w:left="2520" w:hanging="360"/>
+      </w:pPr>
+      <w:rPr>
+        <w:rFonts w:ascii="Wingdings" w:hAnsi="Wingdings" w:hint="default"/>
+      </w:rPr>
+    </w:lvl>
+    <w:lvl w:ilvl="3" w:tplc="08090001" w:tentative="1">
+      <w:start w:val="1"/>
+      <w:numFmt w:val="bullet"/>
+      <w:lvlText w:val=""/>
+      <w:lvlJc w:val="left"/>
+      <w:pPr>
+        <w:ind w:left="3240" w:hanging="360"/>
+      </w:pPr>
+      <w:rPr>
+        <w:rFonts w:ascii="Symbol" w:hAnsi="Symbol" w:hint="default"/>
+      </w:rPr>
+    </w:lvl>
+    <w:lvl w:ilvl="4" w:tplc="08090003" w:tentative="1">
+      <w:start w:val="1"/>
+      <w:numFmt w:val="bullet"/>
+      <w:lvlText w:val="o"/>
+      <w:lvlJc w:val="left"/>
+      <w:pPr>
+        <w:ind w:left="3960" w:hanging="360"/>
+      </w:pPr>
+      <w:rPr>
+        <w:rFonts w:ascii="Courier New" w:hAnsi="Courier New" w:cs="Courier New" w:hint="default"/>
+      </w:rPr>
+    </w:lvl>
+    <w:lvl w:ilvl="5" w:tplc="08090005" w:tentative="1">
+      <w:start w:val="1"/>
+      <w:numFmt w:val="bullet"/>
+      <w:lvlText w:val=""/>
+      <w:lvlJc w:val="left"/>
+      <w:pPr>
+        <w:ind w:left="4680" w:hanging="360"/>
+      </w:pPr>
+      <w:rPr>
+        <w:rFonts w:ascii="Wingdings" w:hAnsi="Wingdings" w:hint="default"/>
+      </w:rPr>
+    </w:lvl>
+    <w:lvl w:ilvl="6" w:tplc="08090001" w:tentative="1">
+      <w:start w:val="1"/>
+      <w:numFmt w:val="bullet"/>
+      <w:lvlText w:val=""/>
+      <w:lvlJc w:val="left"/>
+      <w:pPr>
+        <w:ind w:left="5400" w:hanging="360"/>
+      </w:pPr>
+      <w:rPr>
+        <w:rFonts w:ascii="Symbol" w:hAnsi="Symbol" w:hint="default"/>
+      </w:rPr>
+    </w:lvl>
+    <w:lvl w:ilvl="7" w:tplc="08090003" w:tentative="1">
+      <w:start w:val="1"/>
+      <w:numFmt w:val="bullet"/>
+      <w:lvlText w:val="o"/>
+      <w:lvlJc w:val="left"/>
+      <w:pPr>
+        <w:ind w:left="6120" w:hanging="360"/>
+      </w:pPr>
+      <w:rPr>
+        <w:rFonts w:ascii="Courier New" w:hAnsi="Courier New" w:cs="Courier New" w:hint="default"/>
+      </w:rPr>
+    </w:lvl>
+    <w:lvl w:ilvl="8" w:tplc="08090005" w:tentative="1">
+      <w:start w:val="1"/>
+      <w:numFmt w:val="bullet"/>
+      <w:lvlText w:val=""/>
+      <w:lvlJc w:val="left"/>
+      <w:pPr>
+        <w:ind w:left="6840" w:hanging="360"/>
+      </w:pPr>
+      <w:rPr>
+        <w:rFonts w:ascii="Wingdings" w:hAnsi="Wingdings" w:hint="default"/>
+      </w:rPr>
+    </w:lvl>
+  </w:abstractNum>
+  <w:abstractNum w:abstractNumId="19" w15:restartNumberingAfterBreak="0">
     <w:nsid w:val="20EC311A"/>
     <w:multiLevelType w:val="multilevel"/>
     <w:tmpl w:val="D21AD308"/>
@@ -5369,7 +7326,7 @@
       </w:pPr>
     </w:lvl>
   </w:abstractNum>
-  <w:abstractNum w:abstractNumId="14" w15:restartNumberingAfterBreak="0">
+  <w:abstractNum w:abstractNumId="20" w15:restartNumberingAfterBreak="0">
     <w:nsid w:val="218A6A71"/>
     <w:multiLevelType w:val="multilevel"/>
     <w:tmpl w:val="71A0833E"/>
@@ -5482,7 +7439,7 @@
       </w:pPr>
     </w:lvl>
   </w:abstractNum>
-  <w:abstractNum w:abstractNumId="15" w15:restartNumberingAfterBreak="0">
+  <w:abstractNum w:abstractNumId="21" w15:restartNumberingAfterBreak="0">
     <w:nsid w:val="23552FF4"/>
     <w:multiLevelType w:val="multilevel"/>
     <w:tmpl w:val="D4FC6382"/>
@@ -5595,7 +7552,7 @@
       </w:pPr>
     </w:lvl>
   </w:abstractNum>
-  <w:abstractNum w:abstractNumId="16" w15:restartNumberingAfterBreak="0">
+  <w:abstractNum w:abstractNumId="22" w15:restartNumberingAfterBreak="0">
     <w:nsid w:val="23731956"/>
     <w:multiLevelType w:val="multilevel"/>
     <w:tmpl w:val="5D667F96"/>
@@ -5735,7 +7692,7 @@
       </w:rPr>
     </w:lvl>
   </w:abstractNum>
-  <w:abstractNum w:abstractNumId="17" w15:restartNumberingAfterBreak="0">
+  <w:abstractNum w:abstractNumId="23" w15:restartNumberingAfterBreak="0">
     <w:nsid w:val="24311E3A"/>
     <w:multiLevelType w:val="multilevel"/>
     <w:tmpl w:val="A3EC439C"/>
@@ -5875,7 +7832,7 @@
       </w:rPr>
     </w:lvl>
   </w:abstractNum>
-  <w:abstractNum w:abstractNumId="18" w15:restartNumberingAfterBreak="0">
+  <w:abstractNum w:abstractNumId="24" w15:restartNumberingAfterBreak="0">
     <w:nsid w:val="262511D4"/>
     <w:multiLevelType w:val="multilevel"/>
     <w:tmpl w:val="5E48849C"/>
@@ -6015,7 +7972,7 @@
       </w:rPr>
     </w:lvl>
   </w:abstractNum>
-  <w:abstractNum w:abstractNumId="19" w15:restartNumberingAfterBreak="0">
+  <w:abstractNum w:abstractNumId="25" w15:restartNumberingAfterBreak="0">
     <w:nsid w:val="2BC55B1E"/>
     <w:multiLevelType w:val="multilevel"/>
     <w:tmpl w:val="D362D50A"/>
@@ -6155,7 +8112,7 @@
       </w:rPr>
     </w:lvl>
   </w:abstractNum>
-  <w:abstractNum w:abstractNumId="20" w15:restartNumberingAfterBreak="0">
+  <w:abstractNum w:abstractNumId="26" w15:restartNumberingAfterBreak="0">
     <w:nsid w:val="2C5C7D45"/>
     <w:multiLevelType w:val="multilevel"/>
     <w:tmpl w:val="12AE1FB4"/>
@@ -6295,7 +8252,7 @@
       </w:rPr>
     </w:lvl>
   </w:abstractNum>
-  <w:abstractNum w:abstractNumId="21" w15:restartNumberingAfterBreak="0">
+  <w:abstractNum w:abstractNumId="27" w15:restartNumberingAfterBreak="0">
     <w:nsid w:val="2DAB41FB"/>
     <w:multiLevelType w:val="multilevel"/>
     <w:tmpl w:val="0704A046"/>
@@ -6435,7 +8392,7 @@
       </w:rPr>
     </w:lvl>
   </w:abstractNum>
-  <w:abstractNum w:abstractNumId="22" w15:restartNumberingAfterBreak="0">
+  <w:abstractNum w:abstractNumId="28" w15:restartNumberingAfterBreak="0">
     <w:nsid w:val="30957440"/>
     <w:multiLevelType w:val="multilevel"/>
     <w:tmpl w:val="F356E6CE"/>
@@ -6575,7 +8532,7 @@
       </w:rPr>
     </w:lvl>
   </w:abstractNum>
-  <w:abstractNum w:abstractNumId="23" w15:restartNumberingAfterBreak="0">
+  <w:abstractNum w:abstractNumId="29" w15:restartNumberingAfterBreak="0">
     <w:nsid w:val="32773CD8"/>
     <w:multiLevelType w:val="multilevel"/>
     <w:tmpl w:val="B9C2DA0A"/>
@@ -6715,7 +8672,7 @@
       </w:rPr>
     </w:lvl>
   </w:abstractNum>
-  <w:abstractNum w:abstractNumId="24" w15:restartNumberingAfterBreak="0">
+  <w:abstractNum w:abstractNumId="30" w15:restartNumberingAfterBreak="0">
     <w:nsid w:val="34F97C46"/>
     <w:multiLevelType w:val="multilevel"/>
     <w:tmpl w:val="CF3A705E"/>
@@ -6828,7 +8785,7 @@
       </w:pPr>
     </w:lvl>
   </w:abstractNum>
-  <w:abstractNum w:abstractNumId="25" w15:restartNumberingAfterBreak="0">
+  <w:abstractNum w:abstractNumId="31" w15:restartNumberingAfterBreak="0">
     <w:nsid w:val="34FC55C8"/>
     <w:multiLevelType w:val="multilevel"/>
     <w:tmpl w:val="1F78BA6A"/>
@@ -6968,7 +8925,120 @@
       </w:rPr>
     </w:lvl>
   </w:abstractNum>
-  <w:abstractNum w:abstractNumId="26" w15:restartNumberingAfterBreak="0">
+  <w:abstractNum w:abstractNumId="32" w15:restartNumberingAfterBreak="0">
+    <w:nsid w:val="39EB2138"/>
+    <w:multiLevelType w:val="multilevel"/>
+    <w:tmpl w:val="2B8A9644"/>
+    <w:lvl w:ilvl="0">
+      <w:start w:val="1"/>
+      <w:numFmt w:val="bullet"/>
+      <w:lvlText w:val="●"/>
+      <w:lvlJc w:val="left"/>
+      <w:pPr>
+        <w:ind w:left="900" w:hanging="360"/>
+      </w:pPr>
+      <w:rPr>
+        <w:rFonts w:ascii="Noto Sans Symbols" w:eastAsia="Noto Sans Symbols" w:hAnsi="Noto Sans Symbols" w:cs="Noto Sans Symbols"/>
+      </w:rPr>
+    </w:lvl>
+    <w:lvl w:ilvl="1">
+      <w:start w:val="1"/>
+      <w:numFmt w:val="bullet"/>
+      <w:lvlText w:val="◦"/>
+      <w:lvlJc w:val="left"/>
+      <w:pPr>
+        <w:ind w:left="1260" w:hanging="360"/>
+      </w:pPr>
+      <w:rPr>
+        <w:rFonts w:ascii="Noto Sans Symbols" w:eastAsia="Noto Sans Symbols" w:hAnsi="Noto Sans Symbols" w:cs="Noto Sans Symbols"/>
+      </w:rPr>
+    </w:lvl>
+    <w:lvl w:ilvl="2">
+      <w:start w:val="1"/>
+      <w:numFmt w:val="bullet"/>
+      <w:lvlText w:val="▪"/>
+      <w:lvlJc w:val="left"/>
+      <w:pPr>
+        <w:ind w:left="1620" w:hanging="360"/>
+      </w:pPr>
+      <w:rPr>
+        <w:rFonts w:ascii="Noto Sans Symbols" w:eastAsia="Noto Sans Symbols" w:hAnsi="Noto Sans Symbols" w:cs="Noto Sans Symbols"/>
+      </w:rPr>
+    </w:lvl>
+    <w:lvl w:ilvl="3">
+      <w:start w:val="1"/>
+      <w:numFmt w:val="bullet"/>
+      <w:lvlText w:val="●"/>
+      <w:lvlJc w:val="left"/>
+      <w:pPr>
+        <w:ind w:left="1980" w:hanging="360"/>
+      </w:pPr>
+      <w:rPr>
+        <w:rFonts w:ascii="Noto Sans Symbols" w:eastAsia="Noto Sans Symbols" w:hAnsi="Noto Sans Symbols" w:cs="Noto Sans Symbols"/>
+      </w:rPr>
+    </w:lvl>
+    <w:lvl w:ilvl="4">
+      <w:start w:val="1"/>
+      <w:numFmt w:val="bullet"/>
+      <w:lvlText w:val="◦"/>
+      <w:lvlJc w:val="left"/>
+      <w:pPr>
+        <w:ind w:left="2340" w:hanging="360"/>
+      </w:pPr>
+      <w:rPr>
+        <w:rFonts w:ascii="Noto Sans Symbols" w:eastAsia="Noto Sans Symbols" w:hAnsi="Noto Sans Symbols" w:cs="Noto Sans Symbols"/>
+      </w:rPr>
+    </w:lvl>
+    <w:lvl w:ilvl="5">
+      <w:start w:val="1"/>
+      <w:numFmt w:val="bullet"/>
+      <w:lvlText w:val="▪"/>
+      <w:lvlJc w:val="left"/>
+      <w:pPr>
+        <w:ind w:left="2700" w:hanging="360"/>
+      </w:pPr>
+      <w:rPr>
+        <w:rFonts w:ascii="Noto Sans Symbols" w:eastAsia="Noto Sans Symbols" w:hAnsi="Noto Sans Symbols" w:cs="Noto Sans Symbols"/>
+      </w:rPr>
+    </w:lvl>
+    <w:lvl w:ilvl="6">
+      <w:start w:val="1"/>
+      <w:numFmt w:val="bullet"/>
+      <w:lvlText w:val="●"/>
+      <w:lvlJc w:val="left"/>
+      <w:pPr>
+        <w:ind w:left="3060" w:hanging="360"/>
+      </w:pPr>
+      <w:rPr>
+        <w:rFonts w:ascii="Noto Sans Symbols" w:eastAsia="Noto Sans Symbols" w:hAnsi="Noto Sans Symbols" w:cs="Noto Sans Symbols"/>
+      </w:rPr>
+    </w:lvl>
+    <w:lvl w:ilvl="7">
+      <w:start w:val="1"/>
+      <w:numFmt w:val="bullet"/>
+      <w:lvlText w:val="◦"/>
+      <w:lvlJc w:val="left"/>
+      <w:pPr>
+        <w:ind w:left="3420" w:hanging="360"/>
+      </w:pPr>
+      <w:rPr>
+        <w:rFonts w:ascii="Noto Sans Symbols" w:eastAsia="Noto Sans Symbols" w:hAnsi="Noto Sans Symbols" w:cs="Noto Sans Symbols"/>
+      </w:rPr>
+    </w:lvl>
+    <w:lvl w:ilvl="8">
+      <w:start w:val="1"/>
+      <w:numFmt w:val="bullet"/>
+      <w:lvlText w:val="▪"/>
+      <w:lvlJc w:val="left"/>
+      <w:pPr>
+        <w:ind w:left="3780" w:hanging="360"/>
+      </w:pPr>
+      <w:rPr>
+        <w:rFonts w:ascii="Noto Sans Symbols" w:eastAsia="Noto Sans Symbols" w:hAnsi="Noto Sans Symbols" w:cs="Noto Sans Symbols"/>
+      </w:rPr>
+    </w:lvl>
+  </w:abstractNum>
+  <w:abstractNum w:abstractNumId="33" w15:restartNumberingAfterBreak="0">
     <w:nsid w:val="3F073D18"/>
     <w:multiLevelType w:val="multilevel"/>
     <w:tmpl w:val="0D2CBBF0"/>
@@ -7081,7 +9151,7 @@
       </w:pPr>
     </w:lvl>
   </w:abstractNum>
-  <w:abstractNum w:abstractNumId="27" w15:restartNumberingAfterBreak="0">
+  <w:abstractNum w:abstractNumId="34" w15:restartNumberingAfterBreak="0">
     <w:nsid w:val="3F8E70B1"/>
     <w:multiLevelType w:val="multilevel"/>
     <w:tmpl w:val="175A562A"/>
@@ -7221,7 +9291,7 @@
       </w:rPr>
     </w:lvl>
   </w:abstractNum>
-  <w:abstractNum w:abstractNumId="28" w15:restartNumberingAfterBreak="0">
+  <w:abstractNum w:abstractNumId="35" w15:restartNumberingAfterBreak="0">
     <w:nsid w:val="3FD45FB5"/>
     <w:multiLevelType w:val="multilevel"/>
     <w:tmpl w:val="D3562B1C"/>
@@ -7334,7 +9404,121 @@
       </w:pPr>
     </w:lvl>
   </w:abstractNum>
-  <w:abstractNum w:abstractNumId="29" w15:restartNumberingAfterBreak="0">
+  <w:abstractNum w:abstractNumId="36" w15:restartNumberingAfterBreak="0">
+    <w:nsid w:val="422B3125"/>
+    <w:multiLevelType w:val="multilevel"/>
+    <w:tmpl w:val="A17E0808"/>
+    <w:styleLink w:val="CurrentList1"/>
+    <w:lvl w:ilvl="0">
+      <w:start w:val="5"/>
+      <w:numFmt w:val="decimal"/>
+      <w:lvlText w:val=" %1 "/>
+      <w:lvlJc w:val="left"/>
+      <w:pPr>
+        <w:tabs>
+          <w:tab w:val="num" w:pos="720"/>
+        </w:tabs>
+        <w:ind w:left="720" w:hanging="360"/>
+      </w:pPr>
+    </w:lvl>
+    <w:lvl w:ilvl="1">
+      <w:start w:val="7"/>
+      <w:numFmt w:val="decimal"/>
+      <w:lvlText w:val=" %1.%2 "/>
+      <w:lvlJc w:val="left"/>
+      <w:pPr>
+        <w:tabs>
+          <w:tab w:val="num" w:pos="1080"/>
+        </w:tabs>
+        <w:ind w:left="1080" w:hanging="360"/>
+      </w:pPr>
+    </w:lvl>
+    <w:lvl w:ilvl="2">
+      <w:start w:val="5"/>
+      <w:numFmt w:val="decimal"/>
+      <w:lvlText w:val=" %1.%2.%3 "/>
+      <w:lvlJc w:val="left"/>
+      <w:pPr>
+        <w:tabs>
+          <w:tab w:val="num" w:pos="1440"/>
+        </w:tabs>
+        <w:ind w:left="1440" w:hanging="360"/>
+      </w:pPr>
+    </w:lvl>
+    <w:lvl w:ilvl="3">
+      <w:start w:val="1"/>
+      <w:numFmt w:val="decimal"/>
+      <w:lvlText w:val=" %1.%2.%3.%4 "/>
+      <w:lvlJc w:val="left"/>
+      <w:pPr>
+        <w:tabs>
+          <w:tab w:val="num" w:pos="1800"/>
+        </w:tabs>
+        <w:ind w:left="1800" w:hanging="360"/>
+      </w:pPr>
+    </w:lvl>
+    <w:lvl w:ilvl="4">
+      <w:start w:val="1"/>
+      <w:numFmt w:val="decimal"/>
+      <w:lvlText w:val=" %1.%2.%3.%4.%5 "/>
+      <w:lvlJc w:val="left"/>
+      <w:pPr>
+        <w:tabs>
+          <w:tab w:val="num" w:pos="2160"/>
+        </w:tabs>
+        <w:ind w:left="2160" w:hanging="360"/>
+      </w:pPr>
+    </w:lvl>
+    <w:lvl w:ilvl="5">
+      <w:start w:val="1"/>
+      <w:numFmt w:val="decimal"/>
+      <w:lvlText w:val=" %1.%2.%3.%4.%5.%6 "/>
+      <w:lvlJc w:val="left"/>
+      <w:pPr>
+        <w:tabs>
+          <w:tab w:val="num" w:pos="2520"/>
+        </w:tabs>
+        <w:ind w:left="2520" w:hanging="360"/>
+      </w:pPr>
+    </w:lvl>
+    <w:lvl w:ilvl="6">
+      <w:start w:val="1"/>
+      <w:numFmt w:val="decimal"/>
+      <w:lvlText w:val=" %1.%2.%3.%4.%5.%6.%7 "/>
+      <w:lvlJc w:val="left"/>
+      <w:pPr>
+        <w:tabs>
+          <w:tab w:val="num" w:pos="2880"/>
+        </w:tabs>
+        <w:ind w:left="2880" w:hanging="360"/>
+      </w:pPr>
+    </w:lvl>
+    <w:lvl w:ilvl="7">
+      <w:start w:val="1"/>
+      <w:numFmt w:val="decimal"/>
+      <w:lvlText w:val=" %1.%2.%3.%4.%5.%6.%7.%8 "/>
+      <w:lvlJc w:val="left"/>
+      <w:pPr>
+        <w:tabs>
+          <w:tab w:val="num" w:pos="3240"/>
+        </w:tabs>
+        <w:ind w:left="3240" w:hanging="360"/>
+      </w:pPr>
+    </w:lvl>
+    <w:lvl w:ilvl="8">
+      <w:start w:val="1"/>
+      <w:numFmt w:val="decimal"/>
+      <w:lvlText w:val=" %1.%2.%3.%4.%5.%6.%7.%8.%9 "/>
+      <w:lvlJc w:val="left"/>
+      <w:pPr>
+        <w:tabs>
+          <w:tab w:val="num" w:pos="3600"/>
+        </w:tabs>
+        <w:ind w:left="3600" w:hanging="360"/>
+      </w:pPr>
+    </w:lvl>
+  </w:abstractNum>
+  <w:abstractNum w:abstractNumId="37" w15:restartNumberingAfterBreak="0">
     <w:nsid w:val="429F0E5C"/>
     <w:multiLevelType w:val="multilevel"/>
     <w:tmpl w:val="0D32AAA8"/>
@@ -7458,7 +9642,7 @@
       </w:pPr>
     </w:lvl>
   </w:abstractNum>
-  <w:abstractNum w:abstractNumId="30" w15:restartNumberingAfterBreak="0">
+  <w:abstractNum w:abstractNumId="38" w15:restartNumberingAfterBreak="0">
     <w:nsid w:val="42DC215F"/>
     <w:multiLevelType w:val="multilevel"/>
     <w:tmpl w:val="FF06480E"/>
@@ -7571,7 +9755,7 @@
       </w:pPr>
     </w:lvl>
   </w:abstractNum>
-  <w:abstractNum w:abstractNumId="31" w15:restartNumberingAfterBreak="0">
+  <w:abstractNum w:abstractNumId="39" w15:restartNumberingAfterBreak="0">
     <w:nsid w:val="46834CEB"/>
     <w:multiLevelType w:val="multilevel"/>
     <w:tmpl w:val="15A6D256"/>
@@ -7711,7 +9895,7 @@
       </w:rPr>
     </w:lvl>
   </w:abstractNum>
-  <w:abstractNum w:abstractNumId="32" w15:restartNumberingAfterBreak="0">
+  <w:abstractNum w:abstractNumId="40" w15:restartNumberingAfterBreak="0">
     <w:nsid w:val="46F91476"/>
     <w:multiLevelType w:val="multilevel"/>
     <w:tmpl w:val="49328F44"/>
@@ -7824,7 +10008,7 @@
       </w:pPr>
     </w:lvl>
   </w:abstractNum>
-  <w:abstractNum w:abstractNumId="33" w15:restartNumberingAfterBreak="0">
+  <w:abstractNum w:abstractNumId="41" w15:restartNumberingAfterBreak="0">
     <w:nsid w:val="49EC2DC5"/>
     <w:multiLevelType w:val="multilevel"/>
     <w:tmpl w:val="1F7E8A1C"/>
@@ -7937,7 +10121,120 @@
       </w:pPr>
     </w:lvl>
   </w:abstractNum>
-  <w:abstractNum w:abstractNumId="34" w15:restartNumberingAfterBreak="0">
+  <w:abstractNum w:abstractNumId="42" w15:restartNumberingAfterBreak="0">
+    <w:nsid w:val="4E2360C1"/>
+    <w:multiLevelType w:val="multilevel"/>
+    <w:tmpl w:val="09A453BC"/>
+    <w:lvl w:ilvl="0">
+      <w:start w:val="1"/>
+      <w:numFmt w:val="decimal"/>
+      <w:lvlText w:val="%1."/>
+      <w:lvlJc w:val="left"/>
+      <w:pPr>
+        <w:ind w:left="360" w:hanging="360"/>
+      </w:pPr>
+      <w:rPr>
+        <w:rFonts w:hint="default"/>
+      </w:rPr>
+    </w:lvl>
+    <w:lvl w:ilvl="1">
+      <w:start w:val="1"/>
+      <w:numFmt w:val="decimal"/>
+      <w:lvlText w:val="%1.%2."/>
+      <w:lvlJc w:val="left"/>
+      <w:pPr>
+        <w:ind w:left="792" w:hanging="432"/>
+      </w:pPr>
+      <w:rPr>
+        <w:rFonts w:hint="default"/>
+      </w:rPr>
+    </w:lvl>
+    <w:lvl w:ilvl="2">
+      <w:start w:val="1"/>
+      <w:numFmt w:val="decimal"/>
+      <w:lvlText w:val="%1.%2.%3."/>
+      <w:lvlJc w:val="left"/>
+      <w:pPr>
+        <w:ind w:left="1224" w:hanging="504"/>
+      </w:pPr>
+      <w:rPr>
+        <w:rFonts w:hint="default"/>
+      </w:rPr>
+    </w:lvl>
+    <w:lvl w:ilvl="3">
+      <w:start w:val="1"/>
+      <w:numFmt w:val="decimal"/>
+      <w:lvlText w:val="%1.%2.%3.%4."/>
+      <w:lvlJc w:val="left"/>
+      <w:pPr>
+        <w:ind w:left="1728" w:hanging="648"/>
+      </w:pPr>
+      <w:rPr>
+        <w:rFonts w:hint="default"/>
+      </w:rPr>
+    </w:lvl>
+    <w:lvl w:ilvl="4">
+      <w:start w:val="1"/>
+      <w:numFmt w:val="decimal"/>
+      <w:lvlText w:val="%1.%2.%3.%4.%5."/>
+      <w:lvlJc w:val="left"/>
+      <w:pPr>
+        <w:ind w:left="2232" w:hanging="792"/>
+      </w:pPr>
+      <w:rPr>
+        <w:rFonts w:hint="default"/>
+      </w:rPr>
+    </w:lvl>
+    <w:lvl w:ilvl="5">
+      <w:start w:val="1"/>
+      <w:numFmt w:val="decimal"/>
+      <w:lvlText w:val="%1.%2.%3.%4.%5.%6."/>
+      <w:lvlJc w:val="left"/>
+      <w:pPr>
+        <w:ind w:left="2736" w:hanging="936"/>
+      </w:pPr>
+      <w:rPr>
+        <w:rFonts w:hint="default"/>
+      </w:rPr>
+    </w:lvl>
+    <w:lvl w:ilvl="6">
+      <w:start w:val="1"/>
+      <w:numFmt w:val="decimal"/>
+      <w:lvlText w:val="%1.%2.%3.%4.%5.%6.%7."/>
+      <w:lvlJc w:val="left"/>
+      <w:pPr>
+        <w:ind w:left="3240" w:hanging="1080"/>
+      </w:pPr>
+      <w:rPr>
+        <w:rFonts w:hint="default"/>
+      </w:rPr>
+    </w:lvl>
+    <w:lvl w:ilvl="7">
+      <w:start w:val="1"/>
+      <w:numFmt w:val="decimal"/>
+      <w:lvlText w:val="%1.%2.%3.%4.%5.%6.%7.%8."/>
+      <w:lvlJc w:val="left"/>
+      <w:pPr>
+        <w:ind w:left="3744" w:hanging="1224"/>
+      </w:pPr>
+      <w:rPr>
+        <w:rFonts w:hint="default"/>
+      </w:rPr>
+    </w:lvl>
+    <w:lvl w:ilvl="8">
+      <w:start w:val="1"/>
+      <w:numFmt w:val="decimal"/>
+      <w:lvlText w:val="%1.%2.%3.%4.%5.%6.%7.%8.%9."/>
+      <w:lvlJc w:val="left"/>
+      <w:pPr>
+        <w:ind w:left="4320" w:hanging="1440"/>
+      </w:pPr>
+      <w:rPr>
+        <w:rFonts w:hint="default"/>
+      </w:rPr>
+    </w:lvl>
+  </w:abstractNum>
+  <w:abstractNum w:abstractNumId="43" w15:restartNumberingAfterBreak="0">
     <w:nsid w:val="53802F0B"/>
     <w:multiLevelType w:val="multilevel"/>
     <w:tmpl w:val="FA8E9F10"/>
@@ -8050,7 +10347,7 @@
       </w:pPr>
     </w:lvl>
   </w:abstractNum>
-  <w:abstractNum w:abstractNumId="35" w15:restartNumberingAfterBreak="0">
+  <w:abstractNum w:abstractNumId="44" w15:restartNumberingAfterBreak="0">
     <w:nsid w:val="538427DF"/>
     <w:multiLevelType w:val="multilevel"/>
     <w:tmpl w:val="B172DB1E"/>
@@ -8163,7 +10460,7 @@
       </w:pPr>
     </w:lvl>
   </w:abstractNum>
-  <w:abstractNum w:abstractNumId="36" w15:restartNumberingAfterBreak="0">
+  <w:abstractNum w:abstractNumId="45" w15:restartNumberingAfterBreak="0">
     <w:nsid w:val="56635C17"/>
     <w:multiLevelType w:val="multilevel"/>
     <w:tmpl w:val="39AA9F16"/>
@@ -8276,7 +10573,7 @@
       </w:pPr>
     </w:lvl>
   </w:abstractNum>
-  <w:abstractNum w:abstractNumId="37" w15:restartNumberingAfterBreak="0">
+  <w:abstractNum w:abstractNumId="46" w15:restartNumberingAfterBreak="0">
     <w:nsid w:val="59C63C52"/>
     <w:multiLevelType w:val="multilevel"/>
     <w:tmpl w:val="B7829904"/>
@@ -8416,7 +10713,120 @@
       </w:rPr>
     </w:lvl>
   </w:abstractNum>
-  <w:abstractNum w:abstractNumId="38" w15:restartNumberingAfterBreak="0">
+  <w:abstractNum w:abstractNumId="47" w15:restartNumberingAfterBreak="0">
+    <w:nsid w:val="5AA067C4"/>
+    <w:multiLevelType w:val="hybridMultilevel"/>
+    <w:tmpl w:val="4AA4E552"/>
+    <w:lvl w:ilvl="0" w:tplc="08090001">
+      <w:start w:val="1"/>
+      <w:numFmt w:val="bullet"/>
+      <w:lvlText w:val=""/>
+      <w:lvlJc w:val="left"/>
+      <w:pPr>
+        <w:ind w:left="1800" w:hanging="360"/>
+      </w:pPr>
+      <w:rPr>
+        <w:rFonts w:ascii="Symbol" w:hAnsi="Symbol" w:hint="default"/>
+      </w:rPr>
+    </w:lvl>
+    <w:lvl w:ilvl="1" w:tplc="08090003" w:tentative="1">
+      <w:start w:val="1"/>
+      <w:numFmt w:val="bullet"/>
+      <w:lvlText w:val="o"/>
+      <w:lvlJc w:val="left"/>
+      <w:pPr>
+        <w:ind w:left="2520" w:hanging="360"/>
+      </w:pPr>
+      <w:rPr>
+        <w:rFonts w:ascii="Courier New" w:hAnsi="Courier New" w:cs="Courier New" w:hint="default"/>
+      </w:rPr>
+    </w:lvl>
+    <w:lvl w:ilvl="2" w:tplc="08090005" w:tentative="1">
+      <w:start w:val="1"/>
+      <w:numFmt w:val="bullet"/>
+      <w:lvlText w:val=""/>
+      <w:lvlJc w:val="left"/>
+      <w:pPr>
+        <w:ind w:left="3240" w:hanging="360"/>
+      </w:pPr>
+      <w:rPr>
+        <w:rFonts w:ascii="Wingdings" w:hAnsi="Wingdings" w:hint="default"/>
+      </w:rPr>
+    </w:lvl>
+    <w:lvl w:ilvl="3" w:tplc="08090001" w:tentative="1">
+      <w:start w:val="1"/>
+      <w:numFmt w:val="bullet"/>
+      <w:lvlText w:val=""/>
+      <w:lvlJc w:val="left"/>
+      <w:pPr>
+        <w:ind w:left="3960" w:hanging="360"/>
+      </w:pPr>
+      <w:rPr>
+        <w:rFonts w:ascii="Symbol" w:hAnsi="Symbol" w:hint="default"/>
+      </w:rPr>
+    </w:lvl>
+    <w:lvl w:ilvl="4" w:tplc="08090003" w:tentative="1">
+      <w:start w:val="1"/>
+      <w:numFmt w:val="bullet"/>
+      <w:lvlText w:val="o"/>
+      <w:lvlJc w:val="left"/>
+      <w:pPr>
+        <w:ind w:left="4680" w:hanging="360"/>
+      </w:pPr>
+      <w:rPr>
+        <w:rFonts w:ascii="Courier New" w:hAnsi="Courier New" w:cs="Courier New" w:hint="default"/>
+      </w:rPr>
+    </w:lvl>
+    <w:lvl w:ilvl="5" w:tplc="08090005" w:tentative="1">
+      <w:start w:val="1"/>
+      <w:numFmt w:val="bullet"/>
+      <w:lvlText w:val=""/>
+      <w:lvlJc w:val="left"/>
+      <w:pPr>
+        <w:ind w:left="5400" w:hanging="360"/>
+      </w:pPr>
+      <w:rPr>
+        <w:rFonts w:ascii="Wingdings" w:hAnsi="Wingdings" w:hint="default"/>
+      </w:rPr>
+    </w:lvl>
+    <w:lvl w:ilvl="6" w:tplc="08090001" w:tentative="1">
+      <w:start w:val="1"/>
+      <w:numFmt w:val="bullet"/>
+      <w:lvlText w:val=""/>
+      <w:lvlJc w:val="left"/>
+      <w:pPr>
+        <w:ind w:left="6120" w:hanging="360"/>
+      </w:pPr>
+      <w:rPr>
+        <w:rFonts w:ascii="Symbol" w:hAnsi="Symbol" w:hint="default"/>
+      </w:rPr>
+    </w:lvl>
+    <w:lvl w:ilvl="7" w:tplc="08090003" w:tentative="1">
+      <w:start w:val="1"/>
+      <w:numFmt w:val="bullet"/>
+      <w:lvlText w:val="o"/>
+      <w:lvlJc w:val="left"/>
+      <w:pPr>
+        <w:ind w:left="6840" w:hanging="360"/>
+      </w:pPr>
+      <w:rPr>
+        <w:rFonts w:ascii="Courier New" w:hAnsi="Courier New" w:cs="Courier New" w:hint="default"/>
+      </w:rPr>
+    </w:lvl>
+    <w:lvl w:ilvl="8" w:tplc="08090005" w:tentative="1">
+      <w:start w:val="1"/>
+      <w:numFmt w:val="bullet"/>
+      <w:lvlText w:val=""/>
+      <w:lvlJc w:val="left"/>
+      <w:pPr>
+        <w:ind w:left="7560" w:hanging="360"/>
+      </w:pPr>
+      <w:rPr>
+        <w:rFonts w:ascii="Wingdings" w:hAnsi="Wingdings" w:hint="default"/>
+      </w:rPr>
+    </w:lvl>
+  </w:abstractNum>
+  <w:abstractNum w:abstractNumId="48" w15:restartNumberingAfterBreak="0">
     <w:nsid w:val="5D996EBB"/>
     <w:multiLevelType w:val="multilevel"/>
     <w:tmpl w:val="946C925A"/>
@@ -8556,7 +10966,7 @@
       </w:rPr>
     </w:lvl>
   </w:abstractNum>
-  <w:abstractNum w:abstractNumId="39" w15:restartNumberingAfterBreak="0">
+  <w:abstractNum w:abstractNumId="49" w15:restartNumberingAfterBreak="0">
     <w:nsid w:val="5E9D75D8"/>
     <w:multiLevelType w:val="multilevel"/>
     <w:tmpl w:val="7C8A508E"/>
@@ -8669,7 +11079,7 @@
       </w:pPr>
     </w:lvl>
   </w:abstractNum>
-  <w:abstractNum w:abstractNumId="40" w15:restartNumberingAfterBreak="0">
+  <w:abstractNum w:abstractNumId="50" w15:restartNumberingAfterBreak="0">
     <w:nsid w:val="5F981E4D"/>
     <w:multiLevelType w:val="multilevel"/>
     <w:tmpl w:val="58CCF642"/>
@@ -8809,7 +11219,120 @@
       </w:rPr>
     </w:lvl>
   </w:abstractNum>
-  <w:abstractNum w:abstractNumId="41" w15:restartNumberingAfterBreak="0">
+  <w:abstractNum w:abstractNumId="51" w15:restartNumberingAfterBreak="0">
+    <w:nsid w:val="5FF622C8"/>
+    <w:multiLevelType w:val="hybridMultilevel"/>
+    <w:tmpl w:val="30A8F6D6"/>
+    <w:lvl w:ilvl="0" w:tplc="08090001">
+      <w:start w:val="1"/>
+      <w:numFmt w:val="bullet"/>
+      <w:lvlText w:val=""/>
+      <w:lvlJc w:val="left"/>
+      <w:pPr>
+        <w:ind w:left="1778" w:hanging="360"/>
+      </w:pPr>
+      <w:rPr>
+        <w:rFonts w:ascii="Symbol" w:hAnsi="Symbol" w:hint="default"/>
+      </w:rPr>
+    </w:lvl>
+    <w:lvl w:ilvl="1" w:tplc="08090003" w:tentative="1">
+      <w:start w:val="1"/>
+      <w:numFmt w:val="bullet"/>
+      <w:lvlText w:val="o"/>
+      <w:lvlJc w:val="left"/>
+      <w:pPr>
+        <w:ind w:left="2498" w:hanging="360"/>
+      </w:pPr>
+      <w:rPr>
+        <w:rFonts w:ascii="Courier New" w:hAnsi="Courier New" w:cs="Courier New" w:hint="default"/>
+      </w:rPr>
+    </w:lvl>
+    <w:lvl w:ilvl="2" w:tplc="08090005" w:tentative="1">
+      <w:start w:val="1"/>
+      <w:numFmt w:val="bullet"/>
+      <w:lvlText w:val=""/>
+      <w:lvlJc w:val="left"/>
+      <w:pPr>
+        <w:ind w:left="3218" w:hanging="360"/>
+      </w:pPr>
+      <w:rPr>
+        <w:rFonts w:ascii="Wingdings" w:hAnsi="Wingdings" w:hint="default"/>
+      </w:rPr>
+    </w:lvl>
+    <w:lvl w:ilvl="3" w:tplc="08090001" w:tentative="1">
+      <w:start w:val="1"/>
+      <w:numFmt w:val="bullet"/>
+      <w:lvlText w:val=""/>
+      <w:lvlJc w:val="left"/>
+      <w:pPr>
+        <w:ind w:left="3938" w:hanging="360"/>
+      </w:pPr>
+      <w:rPr>
+        <w:rFonts w:ascii="Symbol" w:hAnsi="Symbol" w:hint="default"/>
+      </w:rPr>
+    </w:lvl>
+    <w:lvl w:ilvl="4" w:tplc="08090003" w:tentative="1">
+      <w:start w:val="1"/>
+      <w:numFmt w:val="bullet"/>
+      <w:lvlText w:val="o"/>
+      <w:lvlJc w:val="left"/>
+      <w:pPr>
+        <w:ind w:left="4658" w:hanging="360"/>
+      </w:pPr>
+      <w:rPr>
+        <w:rFonts w:ascii="Courier New" w:hAnsi="Courier New" w:cs="Courier New" w:hint="default"/>
+      </w:rPr>
+    </w:lvl>
+    <w:lvl w:ilvl="5" w:tplc="08090005" w:tentative="1">
+      <w:start w:val="1"/>
+      <w:numFmt w:val="bullet"/>
+      <w:lvlText w:val=""/>
+      <w:lvlJc w:val="left"/>
+      <w:pPr>
+        <w:ind w:left="5378" w:hanging="360"/>
+      </w:pPr>
+      <w:rPr>
+        <w:rFonts w:ascii="Wingdings" w:hAnsi="Wingdings" w:hint="default"/>
+      </w:rPr>
+    </w:lvl>
+    <w:lvl w:ilvl="6" w:tplc="08090001" w:tentative="1">
+      <w:start w:val="1"/>
+      <w:numFmt w:val="bullet"/>
+      <w:lvlText w:val=""/>
+      <w:lvlJc w:val="left"/>
+      <w:pPr>
+        <w:ind w:left="6098" w:hanging="360"/>
+      </w:pPr>
+      <w:rPr>
+        <w:rFonts w:ascii="Symbol" w:hAnsi="Symbol" w:hint="default"/>
+      </w:rPr>
+    </w:lvl>
+    <w:lvl w:ilvl="7" w:tplc="08090003" w:tentative="1">
+      <w:start w:val="1"/>
+      <w:numFmt w:val="bullet"/>
+      <w:lvlText w:val="o"/>
+      <w:lvlJc w:val="left"/>
+      <w:pPr>
+        <w:ind w:left="6818" w:hanging="360"/>
+      </w:pPr>
+      <w:rPr>
+        <w:rFonts w:ascii="Courier New" w:hAnsi="Courier New" w:cs="Courier New" w:hint="default"/>
+      </w:rPr>
+    </w:lvl>
+    <w:lvl w:ilvl="8" w:tplc="08090005" w:tentative="1">
+      <w:start w:val="1"/>
+      <w:numFmt w:val="bullet"/>
+      <w:lvlText w:val=""/>
+      <w:lvlJc w:val="left"/>
+      <w:pPr>
+        <w:ind w:left="7538" w:hanging="360"/>
+      </w:pPr>
+      <w:rPr>
+        <w:rFonts w:ascii="Wingdings" w:hAnsi="Wingdings" w:hint="default"/>
+      </w:rPr>
+    </w:lvl>
+  </w:abstractNum>
+  <w:abstractNum w:abstractNumId="52" w15:restartNumberingAfterBreak="0">
     <w:nsid w:val="60210B4D"/>
     <w:multiLevelType w:val="multilevel"/>
     <w:tmpl w:val="51F0E56E"/>
@@ -8949,7 +11472,7 @@
       </w:rPr>
     </w:lvl>
   </w:abstractNum>
-  <w:abstractNum w:abstractNumId="42" w15:restartNumberingAfterBreak="0">
+  <w:abstractNum w:abstractNumId="53" w15:restartNumberingAfterBreak="0">
     <w:nsid w:val="60F25FBF"/>
     <w:multiLevelType w:val="multilevel"/>
     <w:tmpl w:val="CF50E58E"/>
@@ -9062,7 +11585,7 @@
       </w:pPr>
     </w:lvl>
   </w:abstractNum>
-  <w:abstractNum w:abstractNumId="43" w15:restartNumberingAfterBreak="0">
+  <w:abstractNum w:abstractNumId="54" w15:restartNumberingAfterBreak="0">
     <w:nsid w:val="610E3105"/>
     <w:multiLevelType w:val="multilevel"/>
     <w:tmpl w:val="A3D8FED6"/>
@@ -9202,7 +11725,120 @@
       </w:rPr>
     </w:lvl>
   </w:abstractNum>
-  <w:abstractNum w:abstractNumId="44" w15:restartNumberingAfterBreak="0">
+  <w:abstractNum w:abstractNumId="55" w15:restartNumberingAfterBreak="0">
+    <w:nsid w:val="63DD6605"/>
+    <w:multiLevelType w:val="hybridMultilevel"/>
+    <w:tmpl w:val="45B24C08"/>
+    <w:lvl w:ilvl="0" w:tplc="08090001">
+      <w:start w:val="1"/>
+      <w:numFmt w:val="bullet"/>
+      <w:lvlText w:val=""/>
+      <w:lvlJc w:val="left"/>
+      <w:pPr>
+        <w:ind w:left="1080" w:hanging="360"/>
+      </w:pPr>
+      <w:rPr>
+        <w:rFonts w:ascii="Symbol" w:hAnsi="Symbol" w:hint="default"/>
+      </w:rPr>
+    </w:lvl>
+    <w:lvl w:ilvl="1" w:tplc="08090003" w:tentative="1">
+      <w:start w:val="1"/>
+      <w:numFmt w:val="bullet"/>
+      <w:lvlText w:val="o"/>
+      <w:lvlJc w:val="left"/>
+      <w:pPr>
+        <w:ind w:left="1800" w:hanging="360"/>
+      </w:pPr>
+      <w:rPr>
+        <w:rFonts w:ascii="Courier New" w:hAnsi="Courier New" w:cs="Courier New" w:hint="default"/>
+      </w:rPr>
+    </w:lvl>
+    <w:lvl w:ilvl="2" w:tplc="08090005" w:tentative="1">
+      <w:start w:val="1"/>
+      <w:numFmt w:val="bullet"/>
+      <w:lvlText w:val=""/>
+      <w:lvlJc w:val="left"/>
+      <w:pPr>
+        <w:ind w:left="2520" w:hanging="360"/>
+      </w:pPr>
+      <w:rPr>
+        <w:rFonts w:ascii="Wingdings" w:hAnsi="Wingdings" w:hint="default"/>
+      </w:rPr>
+    </w:lvl>
+    <w:lvl w:ilvl="3" w:tplc="08090001" w:tentative="1">
+      <w:start w:val="1"/>
+      <w:numFmt w:val="bullet"/>
+      <w:lvlText w:val=""/>
+      <w:lvlJc w:val="left"/>
+      <w:pPr>
+        <w:ind w:left="3240" w:hanging="360"/>
+      </w:pPr>
+      <w:rPr>
+        <w:rFonts w:ascii="Symbol" w:hAnsi="Symbol" w:hint="default"/>
+      </w:rPr>
+    </w:lvl>
+    <w:lvl w:ilvl="4" w:tplc="08090003" w:tentative="1">
+      <w:start w:val="1"/>
+      <w:numFmt w:val="bullet"/>
+      <w:lvlText w:val="o"/>
+      <w:lvlJc w:val="left"/>
+      <w:pPr>
+        <w:ind w:left="3960" w:hanging="360"/>
+      </w:pPr>
+      <w:rPr>
+        <w:rFonts w:ascii="Courier New" w:hAnsi="Courier New" w:cs="Courier New" w:hint="default"/>
+      </w:rPr>
+    </w:lvl>
+    <w:lvl w:ilvl="5" w:tplc="08090005" w:tentative="1">
+      <w:start w:val="1"/>
+      <w:numFmt w:val="bullet"/>
+      <w:lvlText w:val=""/>
+      <w:lvlJc w:val="left"/>
+      <w:pPr>
+        <w:ind w:left="4680" w:hanging="360"/>
+      </w:pPr>
+      <w:rPr>
+        <w:rFonts w:ascii="Wingdings" w:hAnsi="Wingdings" w:hint="default"/>
+      </w:rPr>
+    </w:lvl>
+    <w:lvl w:ilvl="6" w:tplc="08090001" w:tentative="1">
+      <w:start w:val="1"/>
+      <w:numFmt w:val="bullet"/>
+      <w:lvlText w:val=""/>
+      <w:lvlJc w:val="left"/>
+      <w:pPr>
+        <w:ind w:left="5400" w:hanging="360"/>
+      </w:pPr>
+      <w:rPr>
+        <w:rFonts w:ascii="Symbol" w:hAnsi="Symbol" w:hint="default"/>
+      </w:rPr>
+    </w:lvl>
+    <w:lvl w:ilvl="7" w:tplc="08090003" w:tentative="1">
+      <w:start w:val="1"/>
+      <w:numFmt w:val="bullet"/>
+      <w:lvlText w:val="o"/>
+      <w:lvlJc w:val="left"/>
+      <w:pPr>
+        <w:ind w:left="6120" w:hanging="360"/>
+      </w:pPr>
+      <w:rPr>
+        <w:rFonts w:ascii="Courier New" w:hAnsi="Courier New" w:cs="Courier New" w:hint="default"/>
+      </w:rPr>
+    </w:lvl>
+    <w:lvl w:ilvl="8" w:tplc="08090005" w:tentative="1">
+      <w:start w:val="1"/>
+      <w:numFmt w:val="bullet"/>
+      <w:lvlText w:val=""/>
+      <w:lvlJc w:val="left"/>
+      <w:pPr>
+        <w:ind w:left="6840" w:hanging="360"/>
+      </w:pPr>
+      <w:rPr>
+        <w:rFonts w:ascii="Wingdings" w:hAnsi="Wingdings" w:hint="default"/>
+      </w:rPr>
+    </w:lvl>
+  </w:abstractNum>
+  <w:abstractNum w:abstractNumId="56" w15:restartNumberingAfterBreak="0">
     <w:nsid w:val="642A5ED3"/>
     <w:multiLevelType w:val="multilevel"/>
     <w:tmpl w:val="03984BEA"/>
@@ -9342,7 +11978,7 @@
       </w:rPr>
     </w:lvl>
   </w:abstractNum>
-  <w:abstractNum w:abstractNumId="45" w15:restartNumberingAfterBreak="0">
+  <w:abstractNum w:abstractNumId="57" w15:restartNumberingAfterBreak="0">
     <w:nsid w:val="66674BD6"/>
     <w:multiLevelType w:val="multilevel"/>
     <w:tmpl w:val="28C44948"/>
@@ -9455,7 +12091,7 @@
       </w:pPr>
     </w:lvl>
   </w:abstractNum>
-  <w:abstractNum w:abstractNumId="46" w15:restartNumberingAfterBreak="0">
+  <w:abstractNum w:abstractNumId="58" w15:restartNumberingAfterBreak="0">
     <w:nsid w:val="67420B0D"/>
     <w:multiLevelType w:val="multilevel"/>
     <w:tmpl w:val="40789222"/>
@@ -9595,7 +12231,7 @@
       </w:rPr>
     </w:lvl>
   </w:abstractNum>
-  <w:abstractNum w:abstractNumId="47" w15:restartNumberingAfterBreak="0">
+  <w:abstractNum w:abstractNumId="59" w15:restartNumberingAfterBreak="0">
     <w:nsid w:val="69164686"/>
     <w:multiLevelType w:val="multilevel"/>
     <w:tmpl w:val="6CBE41AE"/>
@@ -9708,7 +12344,7 @@
       </w:pPr>
     </w:lvl>
   </w:abstractNum>
-  <w:abstractNum w:abstractNumId="48" w15:restartNumberingAfterBreak="0">
+  <w:abstractNum w:abstractNumId="60" w15:restartNumberingAfterBreak="0">
     <w:nsid w:val="6A727142"/>
     <w:multiLevelType w:val="multilevel"/>
     <w:tmpl w:val="769EF9F2"/>
@@ -9821,7 +12457,7 @@
       </w:pPr>
     </w:lvl>
   </w:abstractNum>
-  <w:abstractNum w:abstractNumId="49" w15:restartNumberingAfterBreak="0">
+  <w:abstractNum w:abstractNumId="61" w15:restartNumberingAfterBreak="0">
     <w:nsid w:val="6C1418B5"/>
     <w:multiLevelType w:val="multilevel"/>
     <w:tmpl w:val="10E8F08A"/>
@@ -9961,7 +12597,7 @@
       </w:rPr>
     </w:lvl>
   </w:abstractNum>
-  <w:abstractNum w:abstractNumId="50" w15:restartNumberingAfterBreak="0">
+  <w:abstractNum w:abstractNumId="62" w15:restartNumberingAfterBreak="0">
     <w:nsid w:val="6C5A1077"/>
     <w:multiLevelType w:val="multilevel"/>
     <w:tmpl w:val="A17E0808"/>
@@ -10074,7 +12710,142 @@
       </w:pPr>
     </w:lvl>
   </w:abstractNum>
-  <w:abstractNum w:abstractNumId="51" w15:restartNumberingAfterBreak="0">
+  <w:abstractNum w:abstractNumId="63" w15:restartNumberingAfterBreak="0">
+    <w:nsid w:val="6D646BF3"/>
+    <w:multiLevelType w:val="multilevel"/>
+    <w:tmpl w:val="2DE8AAEE"/>
+    <w:styleLink w:val="CurrentList2"/>
+    <w:lvl w:ilvl="0">
+      <w:start w:val="1"/>
+      <w:numFmt w:val="bullet"/>
+      <w:lvlText w:val=""/>
+      <w:lvlJc w:val="left"/>
+      <w:pPr>
+        <w:tabs>
+          <w:tab w:val="num" w:pos="900"/>
+        </w:tabs>
+        <w:ind w:left="900" w:hanging="360"/>
+      </w:pPr>
+      <w:rPr>
+        <w:rFonts w:ascii="Symbol" w:hAnsi="Symbol" w:cs="Symbol" w:hint="default"/>
+      </w:rPr>
+    </w:lvl>
+    <w:lvl w:ilvl="1">
+      <w:start w:val="1"/>
+      <w:numFmt w:val="decimal"/>
+      <w:lvlText w:val="%2."/>
+      <w:lvlJc w:val="left"/>
+      <w:pPr>
+        <w:ind w:left="1260" w:hanging="360"/>
+      </w:pPr>
+    </w:lvl>
+    <w:lvl w:ilvl="2">
+      <w:start w:val="1"/>
+      <w:numFmt w:val="bullet"/>
+      <w:lvlText w:val="▪"/>
+      <w:lvlJc w:val="left"/>
+      <w:pPr>
+        <w:tabs>
+          <w:tab w:val="num" w:pos="1620"/>
+        </w:tabs>
+        <w:ind w:left="1620" w:hanging="360"/>
+      </w:pPr>
+      <w:rPr>
+        <w:rFonts w:ascii="OpenSymbol" w:hAnsi="OpenSymbol" w:cs="OpenSymbol" w:hint="default"/>
+      </w:rPr>
+    </w:lvl>
+    <w:lvl w:ilvl="3">
+      <w:start w:val="1"/>
+      <w:numFmt w:val="bullet"/>
+      <w:lvlText w:val=""/>
+      <w:lvlJc w:val="left"/>
+      <w:pPr>
+        <w:tabs>
+          <w:tab w:val="num" w:pos="1980"/>
+        </w:tabs>
+        <w:ind w:left="1980" w:hanging="360"/>
+      </w:pPr>
+      <w:rPr>
+        <w:rFonts w:ascii="Symbol" w:hAnsi="Symbol" w:cs="Symbol" w:hint="default"/>
+      </w:rPr>
+    </w:lvl>
+    <w:lvl w:ilvl="4">
+      <w:start w:val="1"/>
+      <w:numFmt w:val="bullet"/>
+      <w:lvlText w:val="◦"/>
+      <w:lvlJc w:val="left"/>
+      <w:pPr>
+        <w:tabs>
+          <w:tab w:val="num" w:pos="2340"/>
+        </w:tabs>
+        <w:ind w:left="2340" w:hanging="360"/>
+      </w:pPr>
+      <w:rPr>
+        <w:rFonts w:ascii="OpenSymbol" w:hAnsi="OpenSymbol" w:cs="OpenSymbol" w:hint="default"/>
+      </w:rPr>
+    </w:lvl>
+    <w:lvl w:ilvl="5">
+      <w:start w:val="1"/>
+      <w:numFmt w:val="bullet"/>
+      <w:lvlText w:val="▪"/>
+      <w:lvlJc w:val="left"/>
+      <w:pPr>
+        <w:tabs>
+          <w:tab w:val="num" w:pos="2700"/>
+        </w:tabs>
+        <w:ind w:left="2700" w:hanging="360"/>
+      </w:pPr>
+      <w:rPr>
+        <w:rFonts w:ascii="OpenSymbol" w:hAnsi="OpenSymbol" w:cs="OpenSymbol" w:hint="default"/>
+      </w:rPr>
+    </w:lvl>
+    <w:lvl w:ilvl="6">
+      <w:start w:val="1"/>
+      <w:numFmt w:val="bullet"/>
+      <w:lvlText w:val=""/>
+      <w:lvlJc w:val="left"/>
+      <w:pPr>
+        <w:tabs>
+          <w:tab w:val="num" w:pos="3060"/>
+        </w:tabs>
+        <w:ind w:left="3060" w:hanging="360"/>
+      </w:pPr>
+      <w:rPr>
+        <w:rFonts w:ascii="Symbol" w:hAnsi="Symbol" w:cs="Symbol" w:hint="default"/>
+      </w:rPr>
+    </w:lvl>
+    <w:lvl w:ilvl="7">
+      <w:start w:val="1"/>
+      <w:numFmt w:val="bullet"/>
+      <w:lvlText w:val="◦"/>
+      <w:lvlJc w:val="left"/>
+      <w:pPr>
+        <w:tabs>
+          <w:tab w:val="num" w:pos="3420"/>
+        </w:tabs>
+        <w:ind w:left="3420" w:hanging="360"/>
+      </w:pPr>
+      <w:rPr>
+        <w:rFonts w:ascii="OpenSymbol" w:hAnsi="OpenSymbol" w:cs="OpenSymbol" w:hint="default"/>
+      </w:rPr>
+    </w:lvl>
+    <w:lvl w:ilvl="8">
+      <w:start w:val="1"/>
+      <w:numFmt w:val="bullet"/>
+      <w:lvlText w:val="▪"/>
+      <w:lvlJc w:val="left"/>
+      <w:pPr>
+        <w:tabs>
+          <w:tab w:val="num" w:pos="3780"/>
+        </w:tabs>
+        <w:ind w:left="3780" w:hanging="360"/>
+      </w:pPr>
+      <w:rPr>
+        <w:rFonts w:ascii="OpenSymbol" w:hAnsi="OpenSymbol" w:cs="OpenSymbol" w:hint="default"/>
+      </w:rPr>
+    </w:lvl>
+  </w:abstractNum>
+  <w:abstractNum w:abstractNumId="64" w15:restartNumberingAfterBreak="0">
     <w:nsid w:val="6D67670E"/>
     <w:multiLevelType w:val="multilevel"/>
     <w:tmpl w:val="C08C51BE"/>
@@ -10187,7 +12958,233 @@
       </w:pPr>
     </w:lvl>
   </w:abstractNum>
-  <w:abstractNum w:abstractNumId="52" w15:restartNumberingAfterBreak="0">
+  <w:abstractNum w:abstractNumId="65" w15:restartNumberingAfterBreak="0">
+    <w:nsid w:val="6DA107DF"/>
+    <w:multiLevelType w:val="hybridMultilevel"/>
+    <w:tmpl w:val="61E88408"/>
+    <w:lvl w:ilvl="0" w:tplc="08090001">
+      <w:start w:val="1"/>
+      <w:numFmt w:val="bullet"/>
+      <w:lvlText w:val=""/>
+      <w:lvlJc w:val="left"/>
+      <w:pPr>
+        <w:ind w:left="1429" w:hanging="360"/>
+      </w:pPr>
+      <w:rPr>
+        <w:rFonts w:ascii="Symbol" w:hAnsi="Symbol" w:hint="default"/>
+      </w:rPr>
+    </w:lvl>
+    <w:lvl w:ilvl="1" w:tplc="08090003" w:tentative="1">
+      <w:start w:val="1"/>
+      <w:numFmt w:val="bullet"/>
+      <w:lvlText w:val="o"/>
+      <w:lvlJc w:val="left"/>
+      <w:pPr>
+        <w:ind w:left="2149" w:hanging="360"/>
+      </w:pPr>
+      <w:rPr>
+        <w:rFonts w:ascii="Courier New" w:hAnsi="Courier New" w:cs="Courier New" w:hint="default"/>
+      </w:rPr>
+    </w:lvl>
+    <w:lvl w:ilvl="2" w:tplc="08090005" w:tentative="1">
+      <w:start w:val="1"/>
+      <w:numFmt w:val="bullet"/>
+      <w:lvlText w:val=""/>
+      <w:lvlJc w:val="left"/>
+      <w:pPr>
+        <w:ind w:left="2869" w:hanging="360"/>
+      </w:pPr>
+      <w:rPr>
+        <w:rFonts w:ascii="Wingdings" w:hAnsi="Wingdings" w:hint="default"/>
+      </w:rPr>
+    </w:lvl>
+    <w:lvl w:ilvl="3" w:tplc="08090001" w:tentative="1">
+      <w:start w:val="1"/>
+      <w:numFmt w:val="bullet"/>
+      <w:lvlText w:val=""/>
+      <w:lvlJc w:val="left"/>
+      <w:pPr>
+        <w:ind w:left="3589" w:hanging="360"/>
+      </w:pPr>
+      <w:rPr>
+        <w:rFonts w:ascii="Symbol" w:hAnsi="Symbol" w:hint="default"/>
+      </w:rPr>
+    </w:lvl>
+    <w:lvl w:ilvl="4" w:tplc="08090003" w:tentative="1">
+      <w:start w:val="1"/>
+      <w:numFmt w:val="bullet"/>
+      <w:lvlText w:val="o"/>
+      <w:lvlJc w:val="left"/>
+      <w:pPr>
+        <w:ind w:left="4309" w:hanging="360"/>
+      </w:pPr>
+      <w:rPr>
+        <w:rFonts w:ascii="Courier New" w:hAnsi="Courier New" w:cs="Courier New" w:hint="default"/>
+      </w:rPr>
+    </w:lvl>
+    <w:lvl w:ilvl="5" w:tplc="08090005" w:tentative="1">
+      <w:start w:val="1"/>
+      <w:numFmt w:val="bullet"/>
+      <w:lvlText w:val=""/>
+      <w:lvlJc w:val="left"/>
+      <w:pPr>
+        <w:ind w:left="5029" w:hanging="360"/>
+      </w:pPr>
+      <w:rPr>
+        <w:rFonts w:ascii="Wingdings" w:hAnsi="Wingdings" w:hint="default"/>
+      </w:rPr>
+    </w:lvl>
+    <w:lvl w:ilvl="6" w:tplc="08090001" w:tentative="1">
+      <w:start w:val="1"/>
+      <w:numFmt w:val="bullet"/>
+      <w:lvlText w:val=""/>
+      <w:lvlJc w:val="left"/>
+      <w:pPr>
+        <w:ind w:left="5749" w:hanging="360"/>
+      </w:pPr>
+      <w:rPr>
+        <w:rFonts w:ascii="Symbol" w:hAnsi="Symbol" w:hint="default"/>
+      </w:rPr>
+    </w:lvl>
+    <w:lvl w:ilvl="7" w:tplc="08090003" w:tentative="1">
+      <w:start w:val="1"/>
+      <w:numFmt w:val="bullet"/>
+      <w:lvlText w:val="o"/>
+      <w:lvlJc w:val="left"/>
+      <w:pPr>
+        <w:ind w:left="6469" w:hanging="360"/>
+      </w:pPr>
+      <w:rPr>
+        <w:rFonts w:ascii="Courier New" w:hAnsi="Courier New" w:cs="Courier New" w:hint="default"/>
+      </w:rPr>
+    </w:lvl>
+    <w:lvl w:ilvl="8" w:tplc="08090005" w:tentative="1">
+      <w:start w:val="1"/>
+      <w:numFmt w:val="bullet"/>
+      <w:lvlText w:val=""/>
+      <w:lvlJc w:val="left"/>
+      <w:pPr>
+        <w:ind w:left="7189" w:hanging="360"/>
+      </w:pPr>
+      <w:rPr>
+        <w:rFonts w:ascii="Wingdings" w:hAnsi="Wingdings" w:hint="default"/>
+      </w:rPr>
+    </w:lvl>
+  </w:abstractNum>
+  <w:abstractNum w:abstractNumId="66" w15:restartNumberingAfterBreak="0">
+    <w:nsid w:val="6E0B6B76"/>
+    <w:multiLevelType w:val="multilevel"/>
+    <w:tmpl w:val="A274C078"/>
+    <w:lvl w:ilvl="0">
+      <w:start w:val="1"/>
+      <w:numFmt w:val="bullet"/>
+      <w:lvlText w:val="●"/>
+      <w:lvlJc w:val="left"/>
+      <w:pPr>
+        <w:ind w:left="900" w:hanging="360"/>
+      </w:pPr>
+      <w:rPr>
+        <w:rFonts w:ascii="Noto Sans Symbols" w:eastAsia="Noto Sans Symbols" w:hAnsi="Noto Sans Symbols" w:cs="Noto Sans Symbols"/>
+      </w:rPr>
+    </w:lvl>
+    <w:lvl w:ilvl="1">
+      <w:start w:val="1"/>
+      <w:numFmt w:val="bullet"/>
+      <w:lvlText w:val="◦"/>
+      <w:lvlJc w:val="left"/>
+      <w:pPr>
+        <w:ind w:left="1260" w:hanging="360"/>
+      </w:pPr>
+      <w:rPr>
+        <w:rFonts w:ascii="Noto Sans Symbols" w:eastAsia="Noto Sans Symbols" w:hAnsi="Noto Sans Symbols" w:cs="Noto Sans Symbols"/>
+      </w:rPr>
+    </w:lvl>
+    <w:lvl w:ilvl="2">
+      <w:start w:val="1"/>
+      <w:numFmt w:val="bullet"/>
+      <w:lvlText w:val="▪"/>
+      <w:lvlJc w:val="left"/>
+      <w:pPr>
+        <w:ind w:left="1620" w:hanging="360"/>
+      </w:pPr>
+      <w:rPr>
+        <w:rFonts w:ascii="Noto Sans Symbols" w:eastAsia="Noto Sans Symbols" w:hAnsi="Noto Sans Symbols" w:cs="Noto Sans Symbols"/>
+      </w:rPr>
+    </w:lvl>
+    <w:lvl w:ilvl="3">
+      <w:start w:val="1"/>
+      <w:numFmt w:val="bullet"/>
+      <w:lvlText w:val="●"/>
+      <w:lvlJc w:val="left"/>
+      <w:pPr>
+        <w:ind w:left="1980" w:hanging="360"/>
+      </w:pPr>
+      <w:rPr>
+        <w:rFonts w:ascii="Noto Sans Symbols" w:eastAsia="Noto Sans Symbols" w:hAnsi="Noto Sans Symbols" w:cs="Noto Sans Symbols"/>
+      </w:rPr>
+    </w:lvl>
+    <w:lvl w:ilvl="4">
+      <w:start w:val="1"/>
+      <w:numFmt w:val="bullet"/>
+      <w:lvlText w:val="◦"/>
+      <w:lvlJc w:val="left"/>
+      <w:pPr>
+        <w:ind w:left="2340" w:hanging="360"/>
+      </w:pPr>
+      <w:rPr>
+        <w:rFonts w:ascii="Noto Sans Symbols" w:eastAsia="Noto Sans Symbols" w:hAnsi="Noto Sans Symbols" w:cs="Noto Sans Symbols"/>
+      </w:rPr>
+    </w:lvl>
+    <w:lvl w:ilvl="5">
+      <w:start w:val="1"/>
+      <w:numFmt w:val="bullet"/>
+      <w:lvlText w:val="▪"/>
+      <w:lvlJc w:val="left"/>
+      <w:pPr>
+        <w:ind w:left="2700" w:hanging="360"/>
+      </w:pPr>
+      <w:rPr>
+        <w:rFonts w:ascii="Noto Sans Symbols" w:eastAsia="Noto Sans Symbols" w:hAnsi="Noto Sans Symbols" w:cs="Noto Sans Symbols"/>
+      </w:rPr>
+    </w:lvl>
+    <w:lvl w:ilvl="6">
+      <w:start w:val="1"/>
+      <w:numFmt w:val="bullet"/>
+      <w:lvlText w:val="●"/>
+      <w:lvlJc w:val="left"/>
+      <w:pPr>
+        <w:ind w:left="3060" w:hanging="360"/>
+      </w:pPr>
+      <w:rPr>
+        <w:rFonts w:ascii="Noto Sans Symbols" w:eastAsia="Noto Sans Symbols" w:hAnsi="Noto Sans Symbols" w:cs="Noto Sans Symbols"/>
+      </w:rPr>
+    </w:lvl>
+    <w:lvl w:ilvl="7">
+      <w:start w:val="1"/>
+      <w:numFmt w:val="bullet"/>
+      <w:lvlText w:val="◦"/>
+      <w:lvlJc w:val="left"/>
+      <w:pPr>
+        <w:ind w:left="3420" w:hanging="360"/>
+      </w:pPr>
+      <w:rPr>
+        <w:rFonts w:ascii="Noto Sans Symbols" w:eastAsia="Noto Sans Symbols" w:hAnsi="Noto Sans Symbols" w:cs="Noto Sans Symbols"/>
+      </w:rPr>
+    </w:lvl>
+    <w:lvl w:ilvl="8">
+      <w:start w:val="1"/>
+      <w:numFmt w:val="bullet"/>
+      <w:lvlText w:val="▪"/>
+      <w:lvlJc w:val="left"/>
+      <w:pPr>
+        <w:ind w:left="3780" w:hanging="360"/>
+      </w:pPr>
+      <w:rPr>
+        <w:rFonts w:ascii="Noto Sans Symbols" w:eastAsia="Noto Sans Symbols" w:hAnsi="Noto Sans Symbols" w:cs="Noto Sans Symbols"/>
+      </w:rPr>
+    </w:lvl>
+  </w:abstractNum>
+  <w:abstractNum w:abstractNumId="67" w15:restartNumberingAfterBreak="0">
     <w:nsid w:val="6E627E3F"/>
     <w:multiLevelType w:val="multilevel"/>
     <w:tmpl w:val="1BB66BAE"/>
@@ -10300,7 +13297,7 @@
       </w:pPr>
     </w:lvl>
   </w:abstractNum>
-  <w:abstractNum w:abstractNumId="53" w15:restartNumberingAfterBreak="0">
+  <w:abstractNum w:abstractNumId="68" w15:restartNumberingAfterBreak="0">
     <w:nsid w:val="6E8B1E2A"/>
     <w:multiLevelType w:val="multilevel"/>
     <w:tmpl w:val="BC86E1E6"/>
@@ -10440,7 +13437,7 @@
       </w:rPr>
     </w:lvl>
   </w:abstractNum>
-  <w:abstractNum w:abstractNumId="54" w15:restartNumberingAfterBreak="0">
+  <w:abstractNum w:abstractNumId="69" w15:restartNumberingAfterBreak="0">
     <w:nsid w:val="6F042D8B"/>
     <w:multiLevelType w:val="multilevel"/>
     <w:tmpl w:val="EB76AA9A"/>
@@ -10553,7 +13550,7 @@
       </w:pPr>
     </w:lvl>
   </w:abstractNum>
-  <w:abstractNum w:abstractNumId="55" w15:restartNumberingAfterBreak="0">
+  <w:abstractNum w:abstractNumId="70" w15:restartNumberingAfterBreak="0">
     <w:nsid w:val="703437F8"/>
     <w:multiLevelType w:val="multilevel"/>
     <w:tmpl w:val="D1E49B2C"/>
@@ -10666,7 +13663,7 @@
       </w:pPr>
     </w:lvl>
   </w:abstractNum>
-  <w:abstractNum w:abstractNumId="56" w15:restartNumberingAfterBreak="0">
+  <w:abstractNum w:abstractNumId="71" w15:restartNumberingAfterBreak="0">
     <w:nsid w:val="712D0EB8"/>
     <w:multiLevelType w:val="multilevel"/>
     <w:tmpl w:val="CDE41842"/>
@@ -10779,7 +13776,7 @@
       </w:pPr>
     </w:lvl>
   </w:abstractNum>
-  <w:abstractNum w:abstractNumId="57" w15:restartNumberingAfterBreak="0">
+  <w:abstractNum w:abstractNumId="72" w15:restartNumberingAfterBreak="0">
     <w:nsid w:val="73195D45"/>
     <w:multiLevelType w:val="multilevel"/>
     <w:tmpl w:val="B03EA90E"/>
@@ -10892,7 +13889,121 @@
       </w:pPr>
     </w:lvl>
   </w:abstractNum>
-  <w:abstractNum w:abstractNumId="58" w15:restartNumberingAfterBreak="0">
+  <w:abstractNum w:abstractNumId="73" w15:restartNumberingAfterBreak="0">
+    <w:nsid w:val="7490189E"/>
+    <w:multiLevelType w:val="multilevel"/>
+    <w:tmpl w:val="566E4310"/>
+    <w:styleLink w:val="CurrentList4"/>
+    <w:lvl w:ilvl="0">
+      <w:start w:val="5"/>
+      <w:numFmt w:val="decimal"/>
+      <w:lvlText w:val=" %1 "/>
+      <w:lvlJc w:val="left"/>
+      <w:pPr>
+        <w:tabs>
+          <w:tab w:val="num" w:pos="720"/>
+        </w:tabs>
+        <w:ind w:left="720" w:hanging="360"/>
+      </w:pPr>
+    </w:lvl>
+    <w:lvl w:ilvl="1">
+      <w:start w:val="7"/>
+      <w:numFmt w:val="decimal"/>
+      <w:lvlText w:val=" %1.%2 "/>
+      <w:lvlJc w:val="left"/>
+      <w:pPr>
+        <w:tabs>
+          <w:tab w:val="num" w:pos="1080"/>
+        </w:tabs>
+        <w:ind w:left="1080" w:hanging="360"/>
+      </w:pPr>
+    </w:lvl>
+    <w:lvl w:ilvl="2">
+      <w:start w:val="4"/>
+      <w:numFmt w:val="decimal"/>
+      <w:lvlText w:val=" %1.%2.%3 "/>
+      <w:lvlJc w:val="left"/>
+      <w:pPr>
+        <w:tabs>
+          <w:tab w:val="num" w:pos="1440"/>
+        </w:tabs>
+        <w:ind w:left="1440" w:hanging="360"/>
+      </w:pPr>
+    </w:lvl>
+    <w:lvl w:ilvl="3">
+      <w:start w:val="1"/>
+      <w:numFmt w:val="decimal"/>
+      <w:lvlText w:val=" %1.%2.%3.%4 "/>
+      <w:lvlJc w:val="left"/>
+      <w:pPr>
+        <w:tabs>
+          <w:tab w:val="num" w:pos="1800"/>
+        </w:tabs>
+        <w:ind w:left="1800" w:hanging="360"/>
+      </w:pPr>
+    </w:lvl>
+    <w:lvl w:ilvl="4">
+      <w:start w:val="1"/>
+      <w:numFmt w:val="decimal"/>
+      <w:lvlText w:val=" %1.%2.%3.%4.%5 "/>
+      <w:lvlJc w:val="left"/>
+      <w:pPr>
+        <w:tabs>
+          <w:tab w:val="num" w:pos="2160"/>
+        </w:tabs>
+        <w:ind w:left="2160" w:hanging="360"/>
+      </w:pPr>
+    </w:lvl>
+    <w:lvl w:ilvl="5">
+      <w:start w:val="1"/>
+      <w:numFmt w:val="decimal"/>
+      <w:lvlText w:val=" %1.%2.%3.%4.%5.%6 "/>
+      <w:lvlJc w:val="left"/>
+      <w:pPr>
+        <w:tabs>
+          <w:tab w:val="num" w:pos="2520"/>
+        </w:tabs>
+        <w:ind w:left="2520" w:hanging="360"/>
+      </w:pPr>
+    </w:lvl>
+    <w:lvl w:ilvl="6">
+      <w:start w:val="1"/>
+      <w:numFmt w:val="decimal"/>
+      <w:lvlText w:val=" %1.%2.%3.%4.%5.%6.%7 "/>
+      <w:lvlJc w:val="left"/>
+      <w:pPr>
+        <w:tabs>
+          <w:tab w:val="num" w:pos="2880"/>
+        </w:tabs>
+        <w:ind w:left="2880" w:hanging="360"/>
+      </w:pPr>
+    </w:lvl>
+    <w:lvl w:ilvl="7">
+      <w:start w:val="1"/>
+      <w:numFmt w:val="decimal"/>
+      <w:lvlText w:val=" %1.%2.%3.%4.%5.%6.%7.%8 "/>
+      <w:lvlJc w:val="left"/>
+      <w:pPr>
+        <w:tabs>
+          <w:tab w:val="num" w:pos="3240"/>
+        </w:tabs>
+        <w:ind w:left="3240" w:hanging="360"/>
+      </w:pPr>
+    </w:lvl>
+    <w:lvl w:ilvl="8">
+      <w:start w:val="1"/>
+      <w:numFmt w:val="decimal"/>
+      <w:lvlText w:val=" %1.%2.%3.%4.%5.%6.%7.%8.%9 "/>
+      <w:lvlJc w:val="left"/>
+      <w:pPr>
+        <w:tabs>
+          <w:tab w:val="num" w:pos="3600"/>
+        </w:tabs>
+        <w:ind w:left="3600" w:hanging="360"/>
+      </w:pPr>
+    </w:lvl>
+  </w:abstractNum>
+  <w:abstractNum w:abstractNumId="74" w15:restartNumberingAfterBreak="0">
     <w:nsid w:val="76BD7332"/>
     <w:multiLevelType w:val="multilevel"/>
     <w:tmpl w:val="05DAB752"/>
@@ -11005,7 +14116,141 @@
       </w:pPr>
     </w:lvl>
   </w:abstractNum>
-  <w:abstractNum w:abstractNumId="59" w15:restartNumberingAfterBreak="0">
+  <w:abstractNum w:abstractNumId="75" w15:restartNumberingAfterBreak="0">
+    <w:nsid w:val="793C43FB"/>
+    <w:multiLevelType w:val="multilevel"/>
+    <w:tmpl w:val="EDC2DA54"/>
+    <w:lvl w:ilvl="0">
+      <w:start w:val="5"/>
+      <w:numFmt w:val="decimal"/>
+      <w:lvlText w:val=" %1 "/>
+      <w:lvlJc w:val="left"/>
+      <w:pPr>
+        <w:tabs>
+          <w:tab w:val="num" w:pos="720"/>
+        </w:tabs>
+        <w:ind w:left="720" w:hanging="360"/>
+      </w:pPr>
+      <w:rPr>
+        <w:rFonts w:hint="default"/>
+      </w:rPr>
+    </w:lvl>
+    <w:lvl w:ilvl="1">
+      <w:start w:val="8"/>
+      <w:numFmt w:val="decimal"/>
+      <w:lvlText w:val=" %1.%2 "/>
+      <w:lvlJc w:val="left"/>
+      <w:pPr>
+        <w:tabs>
+          <w:tab w:val="num" w:pos="1080"/>
+        </w:tabs>
+        <w:ind w:left="1080" w:hanging="360"/>
+      </w:pPr>
+      <w:rPr>
+        <w:rFonts w:hint="default"/>
+      </w:rPr>
+    </w:lvl>
+    <w:lvl w:ilvl="2">
+      <w:start w:val="1"/>
+      <w:numFmt w:val="decimal"/>
+      <w:lvlText w:val=" %1.%2.%3 "/>
+      <w:lvlJc w:val="left"/>
+      <w:pPr>
+        <w:ind w:left="1440" w:hanging="360"/>
+      </w:pPr>
+      <w:rPr>
+        <w:rFonts w:hint="default"/>
+      </w:rPr>
+    </w:lvl>
+    <w:lvl w:ilvl="3">
+      <w:start w:val="1"/>
+      <w:numFmt w:val="bullet"/>
+      <w:lvlText w:val=""/>
+      <w:lvlJc w:val="left"/>
+      <w:pPr>
+        <w:ind w:left="1800" w:hanging="360"/>
+      </w:pPr>
+      <w:rPr>
+        <w:rFonts w:ascii="Symbol" w:hAnsi="Symbol" w:hint="default"/>
+      </w:rPr>
+    </w:lvl>
+    <w:lvl w:ilvl="4">
+      <w:start w:val="1"/>
+      <w:numFmt w:val="decimal"/>
+      <w:lvlText w:val=" %1.%2.%3.%4.%5 "/>
+      <w:lvlJc w:val="left"/>
+      <w:pPr>
+        <w:tabs>
+          <w:tab w:val="num" w:pos="2160"/>
+        </w:tabs>
+        <w:ind w:left="2160" w:hanging="360"/>
+      </w:pPr>
+      <w:rPr>
+        <w:rFonts w:hint="default"/>
+      </w:rPr>
+    </w:lvl>
+    <w:lvl w:ilvl="5">
+      <w:start w:val="1"/>
+      <w:numFmt w:val="decimal"/>
+      <w:lvlText w:val=" %1.%2.%3.%4.%5.%6 "/>
+      <w:lvlJc w:val="left"/>
+      <w:pPr>
+        <w:tabs>
+          <w:tab w:val="num" w:pos="2520"/>
+        </w:tabs>
+        <w:ind w:left="2520" w:hanging="360"/>
+      </w:pPr>
+      <w:rPr>
+        <w:rFonts w:hint="default"/>
+      </w:rPr>
+    </w:lvl>
+    <w:lvl w:ilvl="6">
+      <w:start w:val="1"/>
+      <w:numFmt w:val="decimal"/>
+      <w:lvlText w:val=" %1.%2.%3.%4.%5.%6.%7 "/>
+      <w:lvlJc w:val="left"/>
+      <w:pPr>
+        <w:tabs>
+          <w:tab w:val="num" w:pos="2880"/>
+        </w:tabs>
+        <w:ind w:left="2880" w:hanging="360"/>
+      </w:pPr>
+      <w:rPr>
+        <w:rFonts w:hint="default"/>
+      </w:rPr>
+    </w:lvl>
+    <w:lvl w:ilvl="7">
+      <w:start w:val="1"/>
+      <w:numFmt w:val="decimal"/>
+      <w:lvlText w:val=" %1.%2.%3.%4.%5.%6.%7.%8 "/>
+      <w:lvlJc w:val="left"/>
+      <w:pPr>
+        <w:tabs>
+          <w:tab w:val="num" w:pos="3240"/>
+        </w:tabs>
+        <w:ind w:left="3240" w:hanging="360"/>
+      </w:pPr>
+      <w:rPr>
+        <w:rFonts w:hint="default"/>
+      </w:rPr>
+    </w:lvl>
+    <w:lvl w:ilvl="8">
+      <w:start w:val="1"/>
+      <w:numFmt w:val="decimal"/>
+      <w:lvlText w:val=" %1.%2.%3.%4.%5.%6.%7.%8.%9 "/>
+      <w:lvlJc w:val="left"/>
+      <w:pPr>
+        <w:tabs>
+          <w:tab w:val="num" w:pos="3600"/>
+        </w:tabs>
+        <w:ind w:left="3600" w:hanging="360"/>
+      </w:pPr>
+      <w:rPr>
+        <w:rFonts w:hint="default"/>
+      </w:rPr>
+    </w:lvl>
+  </w:abstractNum>
+  <w:abstractNum w:abstractNumId="76" w15:restartNumberingAfterBreak="0">
     <w:nsid w:val="7CD370B3"/>
     <w:multiLevelType w:val="multilevel"/>
     <w:tmpl w:val="8C8AF206"/>
@@ -11118,7 +14363,7 @@
       </w:pPr>
     </w:lvl>
   </w:abstractNum>
-  <w:abstractNum w:abstractNumId="60" w15:restartNumberingAfterBreak="0">
+  <w:abstractNum w:abstractNumId="77" w15:restartNumberingAfterBreak="0">
     <w:nsid w:val="7EFC6D8E"/>
     <w:multiLevelType w:val="multilevel"/>
     <w:tmpl w:val="762606B0"/>
@@ -11259,187 +14504,238 @@
     </w:lvl>
   </w:abstractNum>
   <w:num w:numId="1" w16cid:durableId="339813609">
-    <w:abstractNumId w:val="29"/>
+    <w:abstractNumId w:val="37"/>
   </w:num>
   <w:num w:numId="2" w16cid:durableId="541358154">
-    <w:abstractNumId w:val="30"/>
+    <w:abstractNumId w:val="38"/>
   </w:num>
   <w:num w:numId="3" w16cid:durableId="350760205">
-    <w:abstractNumId w:val="59"/>
+    <w:abstractNumId w:val="76"/>
   </w:num>
   <w:num w:numId="4" w16cid:durableId="1009522728">
-    <w:abstractNumId w:val="51"/>
+    <w:abstractNumId w:val="64"/>
   </w:num>
   <w:num w:numId="5" w16cid:durableId="656692037">
-    <w:abstractNumId w:val="18"/>
+    <w:abstractNumId w:val="24"/>
   </w:num>
   <w:num w:numId="6" w16cid:durableId="2039618754">
-    <w:abstractNumId w:val="11"/>
+    <w:abstractNumId w:val="16"/>
   </w:num>
   <w:num w:numId="7" w16cid:durableId="1149249507">
+    <w:abstractNumId w:val="68"/>
+  </w:num>
+  <w:num w:numId="8" w16cid:durableId="146559681">
+    <w:abstractNumId w:val="60"/>
+  </w:num>
+  <w:num w:numId="9" w16cid:durableId="369116231">
+    <w:abstractNumId w:val="28"/>
+  </w:num>
+  <w:num w:numId="10" w16cid:durableId="1209488328">
+    <w:abstractNumId w:val="10"/>
+  </w:num>
+  <w:num w:numId="11" w16cid:durableId="633559127">
+    <w:abstractNumId w:val="31"/>
+  </w:num>
+  <w:num w:numId="12" w16cid:durableId="1909411736">
+    <w:abstractNumId w:val="44"/>
+  </w:num>
+  <w:num w:numId="13" w16cid:durableId="1730571758">
+    <w:abstractNumId w:val="56"/>
+  </w:num>
+  <w:num w:numId="14" w16cid:durableId="1183862948">
+    <w:abstractNumId w:val="41"/>
+  </w:num>
+  <w:num w:numId="15" w16cid:durableId="468472356">
+    <w:abstractNumId w:val="22"/>
+  </w:num>
+  <w:num w:numId="16" w16cid:durableId="1274289642">
+    <w:abstractNumId w:val="74"/>
+  </w:num>
+  <w:num w:numId="17" w16cid:durableId="712924174">
+    <w:abstractNumId w:val="12"/>
+  </w:num>
+  <w:num w:numId="18" w16cid:durableId="592668038">
+    <w:abstractNumId w:val="15"/>
+  </w:num>
+  <w:num w:numId="19" w16cid:durableId="2111972342">
+    <w:abstractNumId w:val="26"/>
+  </w:num>
+  <w:num w:numId="20" w16cid:durableId="1885171657">
     <w:abstractNumId w:val="53"/>
   </w:num>
-  <w:num w:numId="8" w16cid:durableId="146559681">
-    <w:abstractNumId w:val="48"/>
-  </w:num>
-  <w:num w:numId="9" w16cid:durableId="369116231">
-    <w:abstractNumId w:val="22"/>
-  </w:num>
-  <w:num w:numId="10" w16cid:durableId="1209488328">
-    <w:abstractNumId w:val="5"/>
-  </w:num>
-  <w:num w:numId="11" w16cid:durableId="633559127">
-    <w:abstractNumId w:val="25"/>
-  </w:num>
-  <w:num w:numId="12" w16cid:durableId="1909411736">
-    <w:abstractNumId w:val="35"/>
-  </w:num>
-  <w:num w:numId="13" w16cid:durableId="1730571758">
-    <w:abstractNumId w:val="44"/>
-  </w:num>
-  <w:num w:numId="14" w16cid:durableId="1183862948">
-    <w:abstractNumId w:val="33"/>
-  </w:num>
-  <w:num w:numId="15" w16cid:durableId="468472356">
-    <w:abstractNumId w:val="16"/>
-  </w:num>
-  <w:num w:numId="16" w16cid:durableId="1274289642">
-    <w:abstractNumId w:val="58"/>
-  </w:num>
-  <w:num w:numId="17" w16cid:durableId="712924174">
-    <w:abstractNumId w:val="7"/>
-  </w:num>
-  <w:num w:numId="18" w16cid:durableId="592668038">
-    <w:abstractNumId w:val="10"/>
-  </w:num>
-  <w:num w:numId="19" w16cid:durableId="2111972342">
-    <w:abstractNumId w:val="20"/>
-  </w:num>
-  <w:num w:numId="20" w16cid:durableId="1885171657">
-    <w:abstractNumId w:val="42"/>
-  </w:num>
   <w:num w:numId="21" w16cid:durableId="1873878123">
-    <w:abstractNumId w:val="17"/>
+    <w:abstractNumId w:val="23"/>
   </w:num>
   <w:num w:numId="22" w16cid:durableId="1826122536">
-    <w:abstractNumId w:val="36"/>
+    <w:abstractNumId w:val="45"/>
   </w:num>
   <w:num w:numId="23" w16cid:durableId="921721098">
-    <w:abstractNumId w:val="19"/>
+    <w:abstractNumId w:val="25"/>
   </w:num>
   <w:num w:numId="24" w16cid:durableId="1820924232">
     <w:abstractNumId w:val="3"/>
   </w:num>
   <w:num w:numId="25" w16cid:durableId="1941058599">
-    <w:abstractNumId w:val="46"/>
+    <w:abstractNumId w:val="58"/>
   </w:num>
   <w:num w:numId="26" w16cid:durableId="1625039158">
-    <w:abstractNumId w:val="56"/>
+    <w:abstractNumId w:val="71"/>
   </w:num>
   <w:num w:numId="27" w16cid:durableId="1933775482">
+    <w:abstractNumId w:val="27"/>
+  </w:num>
+  <w:num w:numId="28" w16cid:durableId="985357653">
+    <w:abstractNumId w:val="70"/>
+  </w:num>
+  <w:num w:numId="29" w16cid:durableId="1056316427">
+    <w:abstractNumId w:val="33"/>
+  </w:num>
+  <w:num w:numId="30" w16cid:durableId="633633585">
+    <w:abstractNumId w:val="61"/>
+  </w:num>
+  <w:num w:numId="31" w16cid:durableId="1128205311">
+    <w:abstractNumId w:val="20"/>
+  </w:num>
+  <w:num w:numId="32" w16cid:durableId="201065653">
+    <w:abstractNumId w:val="29"/>
+  </w:num>
+  <w:num w:numId="33" w16cid:durableId="128088326">
     <w:abstractNumId w:val="21"/>
   </w:num>
-  <w:num w:numId="28" w16cid:durableId="985357653">
-    <w:abstractNumId w:val="55"/>
-  </w:num>
-  <w:num w:numId="29" w16cid:durableId="1056316427">
-    <w:abstractNumId w:val="26"/>
-  </w:num>
-  <w:num w:numId="30" w16cid:durableId="633633585">
-    <w:abstractNumId w:val="49"/>
-  </w:num>
-  <w:num w:numId="31" w16cid:durableId="1128205311">
-    <w:abstractNumId w:val="14"/>
-  </w:num>
-  <w:num w:numId="32" w16cid:durableId="201065653">
-    <w:abstractNumId w:val="23"/>
-  </w:num>
-  <w:num w:numId="33" w16cid:durableId="128088326">
-    <w:abstractNumId w:val="15"/>
-  </w:num>
   <w:num w:numId="34" w16cid:durableId="316954770">
-    <w:abstractNumId w:val="43"/>
+    <w:abstractNumId w:val="54"/>
   </w:num>
   <w:num w:numId="35" w16cid:durableId="1034190647">
-    <w:abstractNumId w:val="13"/>
+    <w:abstractNumId w:val="19"/>
   </w:num>
   <w:num w:numId="36" w16cid:durableId="667749338">
-    <w:abstractNumId w:val="31"/>
+    <w:abstractNumId w:val="39"/>
   </w:num>
   <w:num w:numId="37" w16cid:durableId="384068826">
     <w:abstractNumId w:val="2"/>
   </w:num>
   <w:num w:numId="38" w16cid:durableId="1632513128">
+    <w:abstractNumId w:val="72"/>
+  </w:num>
+  <w:num w:numId="39" w16cid:durableId="943734563">
+    <w:abstractNumId w:val="50"/>
+  </w:num>
+  <w:num w:numId="40" w16cid:durableId="311522127">
     <w:abstractNumId w:val="57"/>
   </w:num>
-  <w:num w:numId="39" w16cid:durableId="943734563">
-    <w:abstractNumId w:val="40"/>
-  </w:num>
-  <w:num w:numId="40" w16cid:durableId="311522127">
-    <w:abstractNumId w:val="45"/>
-  </w:num>
   <w:num w:numId="41" w16cid:durableId="1052265937">
-    <w:abstractNumId w:val="41"/>
+    <w:abstractNumId w:val="52"/>
   </w:num>
   <w:num w:numId="42" w16cid:durableId="383917760">
+    <w:abstractNumId w:val="14"/>
+  </w:num>
+  <w:num w:numId="43" w16cid:durableId="1586452168">
     <w:abstractNumId w:val="9"/>
   </w:num>
-  <w:num w:numId="43" w16cid:durableId="1586452168">
-    <w:abstractNumId w:val="4"/>
-  </w:num>
   <w:num w:numId="44" w16cid:durableId="538204604">
-    <w:abstractNumId w:val="47"/>
+    <w:abstractNumId w:val="59"/>
   </w:num>
   <w:num w:numId="45" w16cid:durableId="1326203019">
     <w:abstractNumId w:val="1"/>
   </w:num>
   <w:num w:numId="46" w16cid:durableId="265114164">
-    <w:abstractNumId w:val="28"/>
+    <w:abstractNumId w:val="35"/>
   </w:num>
   <w:num w:numId="47" w16cid:durableId="798454701">
-    <w:abstractNumId w:val="38"/>
+    <w:abstractNumId w:val="48"/>
   </w:num>
   <w:num w:numId="48" w16cid:durableId="590166777">
-    <w:abstractNumId w:val="6"/>
+    <w:abstractNumId w:val="11"/>
   </w:num>
   <w:num w:numId="49" w16cid:durableId="702637404">
-    <w:abstractNumId w:val="37"/>
+    <w:abstractNumId w:val="46"/>
   </w:num>
   <w:num w:numId="50" w16cid:durableId="883324080">
-    <w:abstractNumId w:val="50"/>
+    <w:abstractNumId w:val="62"/>
   </w:num>
   <w:num w:numId="51" w16cid:durableId="1999308002">
     <w:abstractNumId w:val="0"/>
   </w:num>
   <w:num w:numId="52" w16cid:durableId="335622076">
+    <w:abstractNumId w:val="40"/>
+  </w:num>
+  <w:num w:numId="53" w16cid:durableId="1677154540">
+    <w:abstractNumId w:val="77"/>
+  </w:num>
+  <w:num w:numId="54" w16cid:durableId="742070122">
+    <w:abstractNumId w:val="67"/>
+  </w:num>
+  <w:num w:numId="55" w16cid:durableId="33773748">
+    <w:abstractNumId w:val="13"/>
+  </w:num>
+  <w:num w:numId="56" w16cid:durableId="142703193">
+    <w:abstractNumId w:val="43"/>
+  </w:num>
+  <w:num w:numId="57" w16cid:durableId="1646427856">
+    <w:abstractNumId w:val="17"/>
+  </w:num>
+  <w:num w:numId="58" w16cid:durableId="744230605">
+    <w:abstractNumId w:val="30"/>
+  </w:num>
+  <w:num w:numId="59" w16cid:durableId="469401394">
+    <w:abstractNumId w:val="69"/>
+  </w:num>
+  <w:num w:numId="60" w16cid:durableId="1378119526">
+    <w:abstractNumId w:val="34"/>
+  </w:num>
+  <w:num w:numId="61" w16cid:durableId="1632444802">
+    <w:abstractNumId w:val="49"/>
+  </w:num>
+  <w:num w:numId="62" w16cid:durableId="443230647">
     <w:abstractNumId w:val="32"/>
   </w:num>
-  <w:num w:numId="53" w16cid:durableId="1677154540">
-    <w:abstractNumId w:val="60"/>
+  <w:num w:numId="63" w16cid:durableId="330522385">
+    <w:abstractNumId w:val="55"/>
   </w:num>
-  <w:num w:numId="54" w16cid:durableId="742070122">
-    <w:abstractNumId w:val="52"/>
+  <w:num w:numId="64" w16cid:durableId="35590874">
+    <w:abstractNumId w:val="65"/>
   </w:num>
-  <w:num w:numId="55" w16cid:durableId="33773748">
+  <w:num w:numId="65" w16cid:durableId="371658790">
+    <w:abstractNumId w:val="36"/>
+  </w:num>
+  <w:num w:numId="66" w16cid:durableId="1841970371">
+    <w:abstractNumId w:val="42"/>
+  </w:num>
+  <w:num w:numId="67" w16cid:durableId="138616414">
+    <w:abstractNumId w:val="63"/>
+  </w:num>
+  <w:num w:numId="68" w16cid:durableId="897397541">
+    <w:abstractNumId w:val="4"/>
+  </w:num>
+  <w:num w:numId="69" w16cid:durableId="764040088">
+    <w:abstractNumId w:val="73"/>
+  </w:num>
+  <w:num w:numId="70" w16cid:durableId="1355961125">
     <w:abstractNumId w:val="8"/>
   </w:num>
-  <w:num w:numId="56" w16cid:durableId="142703193">
-    <w:abstractNumId w:val="34"/>
+  <w:num w:numId="71" w16cid:durableId="1580677981">
+    <w:abstractNumId w:val="5"/>
   </w:num>
-  <w:num w:numId="57" w16cid:durableId="1646427856">
-    <w:abstractNumId w:val="12"/>
+  <w:num w:numId="72" w16cid:durableId="276106530">
+    <w:abstractNumId w:val="6"/>
   </w:num>
-  <w:num w:numId="58" w16cid:durableId="744230605">
-    <w:abstractNumId w:val="24"/>
+  <w:num w:numId="73" w16cid:durableId="1972663650">
+    <w:abstractNumId w:val="75"/>
   </w:num>
-  <w:num w:numId="59" w16cid:durableId="469401394">
-    <w:abstractNumId w:val="54"/>
+  <w:num w:numId="74" w16cid:durableId="1952974696">
+    <w:abstractNumId w:val="51"/>
   </w:num>
-  <w:num w:numId="60" w16cid:durableId="1378119526">
-    <w:abstractNumId w:val="27"/>
+  <w:num w:numId="75" w16cid:durableId="1155799593">
+    <w:abstractNumId w:val="66"/>
   </w:num>
-  <w:num w:numId="61" w16cid:durableId="1632444802">
-    <w:abstractNumId w:val="39"/>
+  <w:num w:numId="76" w16cid:durableId="904533659">
+    <w:abstractNumId w:val="47"/>
+  </w:num>
+  <w:num w:numId="77" w16cid:durableId="1435436365">
+    <w:abstractNumId w:val="7"/>
+  </w:num>
+  <w:num w:numId="78" w16cid:durableId="942880858">
+    <w:abstractNumId w:val="18"/>
   </w:num>
 </w:numbering>
 </file>
@@ -11453,7 +14749,7 @@
         <w:kern w:val="2"/>
         <w:sz w:val="24"/>
         <w:szCs w:val="24"/>
-        <w:lang w:val="en-AU"/>
+        <w:lang w:val="en-AU" w:eastAsia="zh-CN" w:bidi="ar-SA"/>
       </w:rPr>
     </w:rPrDefault>
     <w:pPrDefault>
@@ -12072,6 +15368,67 @@
     <w:uiPriority w:val="99"/>
     <w:rsid w:val="00107B23"/>
   </w:style>
+  <w:style w:type="paragraph" w:styleId="ListParagraph">
+    <w:name w:val="List Paragraph"/>
+    <w:basedOn w:val="Normal"/>
+    <w:uiPriority w:val="34"/>
+    <w:qFormat/>
+    <w:rsid w:val="00362A6C"/>
+    <w:pPr>
+      <w:ind w:left="720"/>
+      <w:contextualSpacing/>
+    </w:pPr>
+  </w:style>
+  <w:style w:type="numbering" w:customStyle="1" w:styleId="CurrentList1">
+    <w:name w:val="Current List1"/>
+    <w:uiPriority w:val="99"/>
+    <w:rsid w:val="00235139"/>
+    <w:pPr>
+      <w:numPr>
+        <w:numId w:val="65"/>
+      </w:numPr>
+    </w:pPr>
+  </w:style>
+  <w:style w:type="numbering" w:customStyle="1" w:styleId="CurrentList2">
+    <w:name w:val="Current List2"/>
+    <w:uiPriority w:val="99"/>
+    <w:rsid w:val="00235139"/>
+    <w:pPr>
+      <w:numPr>
+        <w:numId w:val="67"/>
+      </w:numPr>
+    </w:pPr>
+  </w:style>
+  <w:style w:type="numbering" w:customStyle="1" w:styleId="CurrentList3">
+    <w:name w:val="Current List3"/>
+    <w:uiPriority w:val="99"/>
+    <w:rsid w:val="00235139"/>
+    <w:pPr>
+      <w:numPr>
+        <w:numId w:val="68"/>
+      </w:numPr>
+    </w:pPr>
+  </w:style>
+  <w:style w:type="numbering" w:customStyle="1" w:styleId="CurrentList4">
+    <w:name w:val="Current List4"/>
+    <w:uiPriority w:val="99"/>
+    <w:rsid w:val="00235139"/>
+    <w:pPr>
+      <w:numPr>
+        <w:numId w:val="69"/>
+      </w:numPr>
+    </w:pPr>
+  </w:style>
+  <w:style w:type="numbering" w:customStyle="1" w:styleId="CurrentList5">
+    <w:name w:val="Current List5"/>
+    <w:uiPriority w:val="99"/>
+    <w:rsid w:val="00162E48"/>
+    <w:pPr>
+      <w:numPr>
+        <w:numId w:val="71"/>
+      </w:numPr>
+    </w:pPr>
+  </w:style>
 </w:styles>
 </file>
 

</xml_diff>